<commit_message>
Úprava dokumentácie, pridanie uml
</commit_message>
<xml_diff>
--- a/doc/dokumentaciaSP1.docx
+++ b/doc/dokumentaciaSP1.docx
@@ -151,6 +151,15 @@
     </w:p>
     <w:sdt>
       <w:sdtPr>
+        <w:rPr>
+          <w:rFonts w:asciiTheme="minorHAnsi" w:eastAsiaTheme="minorHAnsi" w:hAnsiTheme="minorHAnsi" w:cstheme="minorBidi"/>
+          <w:color w:val="auto"/>
+          <w:kern w:val="2"/>
+          <w:sz w:val="22"/>
+          <w:szCs w:val="22"/>
+          <w:lang w:eastAsia="en-US"/>
+          <w14:ligatures w14:val="standardContextual"/>
+        </w:rPr>
         <w:id w:val="-1426270267"/>
         <w:docPartObj>
           <w:docPartGallery w:val="Table of Contents"/>
@@ -159,15 +168,8 @@
       </w:sdtPr>
       <w:sdtEndPr>
         <w:rPr>
-          <w:rFonts w:asciiTheme="minorHAnsi" w:eastAsiaTheme="minorHAnsi" w:hAnsiTheme="minorHAnsi" w:cstheme="minorBidi"/>
           <w:b/>
           <w:bCs/>
-          <w:color w:val="auto"/>
-          <w:kern w:val="2"/>
-          <w:sz w:val="22"/>
-          <w:szCs w:val="22"/>
-          <w:lang w:eastAsia="en-US"/>
-          <w14:ligatures w14:val="standardContextual"/>
         </w:rPr>
       </w:sdtEndPr>
       <w:sdtContent>
@@ -1124,7 +1126,16 @@
         <w:t xml:space="preserve">Výpočtové zložitosti jednotlivých operácií sú uvedené </w:t>
       </w:r>
       <w:r>
-        <w:t>v sekcii dátová štruktúra</w:t>
+        <w:t>v</w:t>
+      </w:r>
+      <w:r>
+        <w:t xml:space="preserve"> poslednej </w:t>
+      </w:r>
+      <w:r>
+        <w:t xml:space="preserve">sekcii </w:t>
+      </w:r>
+      <w:r>
+        <w:t>dokumentu</w:t>
       </w:r>
       <w:r>
         <w:t>.</w:t>
@@ -2163,6 +2174,64 @@
     </w:p>
     <w:p>
       <w:pPr>
+        <w:jc w:val="center"/>
+      </w:pPr>
+      <w:r>
+        <w:rPr>
+          <w:noProof/>
+        </w:rPr>
+        <w:drawing>
+          <wp:inline distT="0" distB="0" distL="0" distR="0" wp14:anchorId="0C385BF3" wp14:editId="3D2F85BC">
+            <wp:extent cx="4201795" cy="487045"/>
+            <wp:effectExtent l="0" t="0" r="8255" b="8255"/>
+            <wp:docPr id="18379883" name="Obrázok 1"/>
+            <wp:cNvGraphicFramePr>
+              <a:graphicFrameLocks xmlns:a="http://schemas.openxmlformats.org/drawingml/2006/main" noChangeAspect="1"/>
+            </wp:cNvGraphicFramePr>
+            <a:graphic xmlns:a="http://schemas.openxmlformats.org/drawingml/2006/main">
+              <a:graphicData uri="http://schemas.openxmlformats.org/drawingml/2006/picture">
+                <pic:pic xmlns:pic="http://schemas.openxmlformats.org/drawingml/2006/picture">
+                  <pic:nvPicPr>
+                    <pic:cNvPr id="0" name="Picture 1"/>
+                    <pic:cNvPicPr>
+                      <a:picLocks noChangeAspect="1" noChangeArrowheads="1"/>
+                    </pic:cNvPicPr>
+                  </pic:nvPicPr>
+                  <pic:blipFill>
+                    <a:blip r:embed="rId10">
+                      <a:extLst>
+                        <a:ext uri="{28A0092B-C50C-407E-A947-70E740481C1C}">
+                          <a14:useLocalDpi xmlns:a14="http://schemas.microsoft.com/office/drawing/2010/main" val="0"/>
+                        </a:ext>
+                      </a:extLst>
+                    </a:blip>
+                    <a:srcRect/>
+                    <a:stretch>
+                      <a:fillRect/>
+                    </a:stretch>
+                  </pic:blipFill>
+                  <pic:spPr bwMode="auto">
+                    <a:xfrm>
+                      <a:off x="0" y="0"/>
+                      <a:ext cx="4201795" cy="487045"/>
+                    </a:xfrm>
+                    <a:prstGeom prst="rect">
+                      <a:avLst/>
+                    </a:prstGeom>
+                    <a:noFill/>
+                    <a:ln>
+                      <a:noFill/>
+                    </a:ln>
+                  </pic:spPr>
+                </pic:pic>
+              </a:graphicData>
+            </a:graphic>
+          </wp:inline>
+        </w:drawing>
+      </w:r>
+    </w:p>
+    <w:p>
+      <w:pPr>
         <w:pStyle w:val="Nadpis2"/>
       </w:pPr>
       <w:bookmarkStart w:id="5" w:name="_Toc181203864"/>
@@ -2171,18 +2240,132 @@
       </w:r>
       <w:bookmarkEnd w:id="5"/>
     </w:p>
-    <w:p/>
+    <w:p>
+      <w:pPr>
+        <w:rPr>
+          <w:lang w:val="en-US"/>
+        </w:rPr>
+      </w:pPr>
+      <w:r>
+        <w:rPr>
+          <w:noProof/>
+        </w:rPr>
+        <w:drawing>
+          <wp:inline distT="0" distB="0" distL="0" distR="0" wp14:anchorId="39F7E7EF" wp14:editId="3525B2CC">
+            <wp:extent cx="5760720" cy="4047490"/>
+            <wp:effectExtent l="0" t="0" r="0" b="0"/>
+            <wp:docPr id="652496352" name="Obrázok 2" descr="Obrázok, na ktorom je text, snímka obrazovky, písmo, diagram&#10;&#10;Automaticky generovaný popis"/>
+            <wp:cNvGraphicFramePr>
+              <a:graphicFrameLocks xmlns:a="http://schemas.openxmlformats.org/drawingml/2006/main" noChangeAspect="1"/>
+            </wp:cNvGraphicFramePr>
+            <a:graphic xmlns:a="http://schemas.openxmlformats.org/drawingml/2006/main">
+              <a:graphicData uri="http://schemas.openxmlformats.org/drawingml/2006/picture">
+                <pic:pic xmlns:pic="http://schemas.openxmlformats.org/drawingml/2006/picture">
+                  <pic:nvPicPr>
+                    <pic:cNvPr id="652496352" name="Obrázok 2" descr="Obrázok, na ktorom je text, snímka obrazovky, písmo, diagram&#10;&#10;Automaticky generovaný popis"/>
+                    <pic:cNvPicPr>
+                      <a:picLocks noChangeAspect="1" noChangeArrowheads="1"/>
+                    </pic:cNvPicPr>
+                  </pic:nvPicPr>
+                  <pic:blipFill>
+                    <a:blip r:embed="rId11" cstate="print">
+                      <a:extLst>
+                        <a:ext uri="{28A0092B-C50C-407E-A947-70E740481C1C}">
+                          <a14:useLocalDpi xmlns:a14="http://schemas.microsoft.com/office/drawing/2010/main" val="0"/>
+                        </a:ext>
+                      </a:extLst>
+                    </a:blip>
+                    <a:srcRect/>
+                    <a:stretch>
+                      <a:fillRect/>
+                    </a:stretch>
+                  </pic:blipFill>
+                  <pic:spPr bwMode="auto">
+                    <a:xfrm>
+                      <a:off x="0" y="0"/>
+                      <a:ext cx="5760720" cy="4047490"/>
+                    </a:xfrm>
+                    <a:prstGeom prst="rect">
+                      <a:avLst/>
+                    </a:prstGeom>
+                    <a:noFill/>
+                    <a:ln>
+                      <a:noFill/>
+                    </a:ln>
+                  </pic:spPr>
+                </pic:pic>
+              </a:graphicData>
+            </a:graphic>
+          </wp:inline>
+        </w:drawing>
+      </w:r>
+    </w:p>
     <w:p>
       <w:pPr>
         <w:pStyle w:val="Nadpis2"/>
       </w:pPr>
       <w:bookmarkStart w:id="6" w:name="_Toc181203865"/>
       <w:r>
+        <w:lastRenderedPageBreak/>
         <w:t>UML diagram tried modulu GeoLib</w:t>
       </w:r>
       <w:bookmarkEnd w:id="6"/>
     </w:p>
-    <w:p/>
+    <w:p>
+      <w:r>
+        <w:rPr>
+          <w:noProof/>
+        </w:rPr>
+        <w:drawing>
+          <wp:inline distT="0" distB="0" distL="0" distR="0" wp14:anchorId="21420685" wp14:editId="61632311">
+            <wp:extent cx="5760720" cy="3381375"/>
+            <wp:effectExtent l="0" t="0" r="0" b="9525"/>
+            <wp:docPr id="1596185072" name="Obrázok 3" descr="Obrázok, na ktorom je text, snímka obrazovky, písmo, rovnobežný&#10;&#10;Automaticky generovaný popis"/>
+            <wp:cNvGraphicFramePr>
+              <a:graphicFrameLocks xmlns:a="http://schemas.openxmlformats.org/drawingml/2006/main" noChangeAspect="1"/>
+            </wp:cNvGraphicFramePr>
+            <a:graphic xmlns:a="http://schemas.openxmlformats.org/drawingml/2006/main">
+              <a:graphicData uri="http://schemas.openxmlformats.org/drawingml/2006/picture">
+                <pic:pic xmlns:pic="http://schemas.openxmlformats.org/drawingml/2006/picture">
+                  <pic:nvPicPr>
+                    <pic:cNvPr id="1596185072" name="Obrázok 3" descr="Obrázok, na ktorom je text, snímka obrazovky, písmo, rovnobežný&#10;&#10;Automaticky generovaný popis"/>
+                    <pic:cNvPicPr>
+                      <a:picLocks noChangeAspect="1" noChangeArrowheads="1"/>
+                    </pic:cNvPicPr>
+                  </pic:nvPicPr>
+                  <pic:blipFill>
+                    <a:blip r:embed="rId12">
+                      <a:extLst>
+                        <a:ext uri="{28A0092B-C50C-407E-A947-70E740481C1C}">
+                          <a14:useLocalDpi xmlns:a14="http://schemas.microsoft.com/office/drawing/2010/main" val="0"/>
+                        </a:ext>
+                      </a:extLst>
+                    </a:blip>
+                    <a:srcRect/>
+                    <a:stretch>
+                      <a:fillRect/>
+                    </a:stretch>
+                  </pic:blipFill>
+                  <pic:spPr bwMode="auto">
+                    <a:xfrm>
+                      <a:off x="0" y="0"/>
+                      <a:ext cx="5760720" cy="3381375"/>
+                    </a:xfrm>
+                    <a:prstGeom prst="rect">
+                      <a:avLst/>
+                    </a:prstGeom>
+                    <a:noFill/>
+                    <a:ln>
+                      <a:noFill/>
+                    </a:ln>
+                  </pic:spPr>
+                </pic:pic>
+              </a:graphicData>
+            </a:graphic>
+          </wp:inline>
+        </w:drawing>
+      </w:r>
+    </w:p>
     <w:p>
       <w:pPr>
         <w:pStyle w:val="Nadpis2"/>
@@ -2309,6 +2492,9 @@
     </w:p>
     <w:p>
       <w:r>
+        <w:rPr>
+          <w:noProof/>
+        </w:rPr>
         <w:drawing>
           <wp:inline distT="0" distB="0" distL="0" distR="0" wp14:anchorId="61806A4E" wp14:editId="6FD5DAC4">
             <wp:extent cx="5760720" cy="784860"/>
@@ -2325,7 +2511,7 @@
                     <pic:cNvPicPr/>
                   </pic:nvPicPr>
                   <pic:blipFill>
-                    <a:blip r:embed="rId10"/>
+                    <a:blip r:embed="rId13"/>
                     <a:stretch>
                       <a:fillRect/>
                     </a:stretch>
@@ -2353,10 +2539,24 @@
     </w:p>
     <w:p>
       <w:pPr>
+        <w:rPr>
+          <w:rFonts w:asciiTheme="majorHAnsi" w:eastAsiaTheme="majorEastAsia" w:hAnsiTheme="majorHAnsi" w:cstheme="majorBidi"/>
+          <w:color w:val="0F4761" w:themeColor="accent1" w:themeShade="BF"/>
+          <w:sz w:val="32"/>
+          <w:szCs w:val="32"/>
+        </w:rPr>
+      </w:pPr>
+      <w:bookmarkStart w:id="9" w:name="_Toc181203862"/>
+      <w:r>
+        <w:br w:type="page"/>
+      </w:r>
+    </w:p>
+    <w:p>
+      <w:pPr>
         <w:pStyle w:val="Nadpis2"/>
       </w:pPr>
-      <w:bookmarkStart w:id="9" w:name="_Toc181203862"/>
-      <w:r>
+      <w:r>
+        <w:lastRenderedPageBreak/>
         <w:t>Výpočtová zložitosť jednotlivých operácií</w:t>
       </w:r>
       <w:bookmarkEnd w:id="9"/>
@@ -2543,7 +2743,13 @@
               <w:t>2</w:t>
             </w:r>
             <w:r>
-              <w:t xml:space="preserve"> p)</w:t>
+              <w:t xml:space="preserve"> </w:t>
+            </w:r>
+            <w:r>
+              <w:t>n</w:t>
+            </w:r>
+            <w:r>
+              <w:t>)</w:t>
             </w:r>
           </w:p>
         </w:tc>
@@ -2780,7 +2986,13 @@
               <w:t>2</w:t>
             </w:r>
             <w:r>
-              <w:t xml:space="preserve"> p)</w:t>
+              <w:t xml:space="preserve"> </w:t>
+            </w:r>
+            <w:r>
+              <w:t>n</w:t>
+            </w:r>
+            <w:r>
+              <w:t>)</w:t>
             </w:r>
           </w:p>
         </w:tc>
@@ -2939,7 +3151,13 @@
               <w:t>2</w:t>
             </w:r>
             <w:r>
-              <w:t xml:space="preserve"> p)</w:t>
+              <w:t xml:space="preserve"> </w:t>
+            </w:r>
+            <w:r>
+              <w:t>n</w:t>
+            </w:r>
+            <w:r>
+              <w:t>)</w:t>
             </w:r>
           </w:p>
         </w:tc>
@@ -3088,6 +3306,24 @@
               <w:jc w:val="center"/>
               <w:cnfStyle w:val="000000000000" w:firstRow="0" w:lastRow="0" w:firstColumn="0" w:lastColumn="0" w:oddVBand="0" w:evenVBand="0" w:oddHBand="0" w:evenHBand="0" w:firstRowFirstColumn="0" w:firstRowLastColumn="0" w:lastRowFirstColumn="0" w:lastRowLastColumn="0"/>
             </w:pPr>
+            <w:r>
+              <w:t>O(log</w:t>
+            </w:r>
+            <w:r>
+              <w:rPr>
+                <w:vertAlign w:val="subscript"/>
+              </w:rPr>
+              <w:t>2</w:t>
+            </w:r>
+            <w:r>
+              <w:t xml:space="preserve"> </w:t>
+            </w:r>
+            <w:r>
+              <w:t>n</w:t>
+            </w:r>
+            <w:r>
+              <w:t>)</w:t>
+            </w:r>
           </w:p>
         </w:tc>
       </w:tr>
@@ -3160,14 +3396,68 @@
               <w:jc w:val="center"/>
               <w:cnfStyle w:val="000000100000" w:firstRow="0" w:lastRow="0" w:firstColumn="0" w:lastColumn="0" w:oddVBand="0" w:evenVBand="0" w:oddHBand="1" w:evenHBand="0" w:firstRowFirstColumn="0" w:firstRowLastColumn="0" w:lastRowFirstColumn="0" w:lastRowLastColumn="0"/>
             </w:pPr>
+            <w:r>
+              <w:t>O(log</w:t>
+            </w:r>
+            <w:r>
+              <w:rPr>
+                <w:vertAlign w:val="subscript"/>
+              </w:rPr>
+              <w:t>2</w:t>
+            </w:r>
+            <w:r>
+              <w:t xml:space="preserve"> p)</w:t>
+            </w:r>
           </w:p>
         </w:tc>
       </w:tr>
     </w:tbl>
-    <w:p/>
+    <w:p>
+      <w:pPr>
+        <w:rPr>
+          <w:i/>
+          <w:iCs/>
+        </w:rPr>
+      </w:pPr>
+      <w:r>
+        <w:rPr>
+          <w:i/>
+          <w:iCs/>
+        </w:rPr>
+        <w:t>p,</w:t>
+      </w:r>
+      <w:r>
+        <w:rPr>
+          <w:i/>
+          <w:iCs/>
+        </w:rPr>
+        <w:t xml:space="preserve"> </w:t>
+      </w:r>
+      <w:r>
+        <w:rPr>
+          <w:i/>
+          <w:iCs/>
+        </w:rPr>
+        <w:t xml:space="preserve">n – počet parciel, </w:t>
+      </w:r>
+      <w:r>
+        <w:rPr>
+          <w:i/>
+          <w:iCs/>
+        </w:rPr>
+        <w:t xml:space="preserve">počet </w:t>
+      </w:r>
+      <w:r>
+        <w:rPr>
+          <w:i/>
+          <w:iCs/>
+        </w:rPr>
+        <w:t>nehnuteľností</w:t>
+      </w:r>
+    </w:p>
     <w:sectPr>
-      <w:headerReference w:type="default" r:id="rId11"/>
-      <w:footerReference w:type="default" r:id="rId12"/>
+      <w:headerReference w:type="default" r:id="rId14"/>
+      <w:footerReference w:type="default" r:id="rId15"/>
       <w:pgSz w:w="11906" w:h="16838"/>
       <w:pgMar w:top="1417" w:right="1417" w:bottom="1417" w:left="1417" w:header="708" w:footer="708" w:gutter="0"/>
       <w:cols w:space="708"/>

</xml_diff>

<commit_message>
Zaciatok upravy metody remove
</commit_message>
<xml_diff>
--- a/doc/dokumentaciaSP1.docx
+++ b/doc/dokumentaciaSP1.docx
@@ -135,10 +135,7 @@
     <w:p/>
     <w:p>
       <w:r>
-        <w:t xml:space="preserve">Autor: </w:t>
-      </w:r>
-      <w:r>
-        <w:t>Bc. David Kučera</w:t>
+        <w:t>Autor: Bc. David Kučera</w:t>
       </w:r>
     </w:p>
     <w:p>
@@ -1122,35 +1119,11 @@
       </w:r>
     </w:p>
     <w:p>
-      <w:r>
-        <w:t xml:space="preserve">Výpočtové zložitosti jednotlivých operácií sú uvedené </w:t>
-      </w:r>
-      <w:r>
-        <w:t>v</w:t>
-      </w:r>
-      <w:r>
-        <w:t xml:space="preserve"> poslednej </w:t>
-      </w:r>
-      <w:r>
-        <w:t xml:space="preserve">sekcii </w:t>
-      </w:r>
-      <w:r>
-        <w:t>dokumentu</w:t>
-      </w:r>
-      <w:r>
-        <w:t>.</w:t>
-      </w:r>
-      <w:r>
-        <w:br w:type="page"/>
-      </w:r>
-    </w:p>
-    <w:p>
       <w:pPr>
         <w:pStyle w:val="Nadpis1"/>
       </w:pPr>
       <w:bookmarkStart w:id="1" w:name="_Toc181203859"/>
       <w:r>
-        <w:lastRenderedPageBreak/>
         <w:t>Dátová štruktúra</w:t>
       </w:r>
       <w:bookmarkEnd w:id="1"/>
@@ -1253,13 +1226,7 @@
         <w:t>inštanciu</w:t>
       </w:r>
       <w:r>
-        <w:t xml:space="preserve"> </w:t>
-      </w:r>
-      <w:r>
-        <w:t>parcely</w:t>
-      </w:r>
-      <w:r>
-        <w:t>, ako v strome parciel a rovnako tak v prípade nehnuteľností.</w:t>
+        <w:t xml:space="preserve"> parcely, ako v strome parciel a rovnako tak v prípade nehnuteľností.</w:t>
       </w:r>
     </w:p>
     <w:p>
@@ -1479,7 +1446,38 @@
       <w:pPr>
         <w:ind w:left="2124" w:firstLine="708"/>
       </w:pPr>
-      <w:r>
+    </w:p>
+    <w:p>
+      <w:pPr>
+        <w:ind w:left="2124" w:firstLine="708"/>
+      </w:pPr>
+    </w:p>
+    <w:p>
+      <w:pPr>
+        <w:ind w:left="2124" w:firstLine="708"/>
+      </w:pPr>
+    </w:p>
+    <w:p>
+      <w:pPr>
+        <w:ind w:left="2124" w:firstLine="708"/>
+      </w:pPr>
+    </w:p>
+    <w:p>
+      <w:pPr>
+        <w:ind w:left="2124" w:firstLine="708"/>
+      </w:pPr>
+    </w:p>
+    <w:p>
+      <w:pPr>
+        <w:ind w:left="2124" w:firstLine="708"/>
+      </w:pPr>
+    </w:p>
+    <w:p>
+      <w:pPr>
+        <w:ind w:left="2124" w:firstLine="708"/>
+      </w:pPr>
+      <w:r>
+        <w:lastRenderedPageBreak/>
         <w:t xml:space="preserve">K-d strom </w:t>
       </w:r>
       <w:r>
@@ -1576,9 +1574,6 @@
     <w:p>
       <w:pPr>
         <w:pStyle w:val="Nadpis2"/>
-        <w:rPr>
-          <w:lang w:val="en-US"/>
-        </w:rPr>
       </w:pPr>
       <w:bookmarkStart w:id="3" w:name="_Toc181203861"/>
       <w:r>
@@ -2079,11 +2074,860 @@
     </w:tbl>
     <w:p>
       <w:pPr>
+        <w:pStyle w:val="Nadpis2"/>
+      </w:pPr>
+      <w:bookmarkStart w:id="4" w:name="_Toc181203863"/>
+      <w:r>
+        <w:t>Výpočtová zložitosť operácií</w:t>
+      </w:r>
+    </w:p>
+    <w:tbl>
+      <w:tblPr>
+        <w:tblStyle w:val="Obyajntabuka5"/>
+        <w:tblW w:w="0" w:type="auto"/>
+        <w:tblLook w:val="04A0" w:firstRow="1" w:lastRow="0" w:firstColumn="1" w:lastColumn="0" w:noHBand="0" w:noVBand="1"/>
+      </w:tblPr>
+      <w:tblGrid>
+        <w:gridCol w:w="407"/>
+        <w:gridCol w:w="2995"/>
+        <w:gridCol w:w="1931"/>
+      </w:tblGrid>
+      <w:tr>
+        <w:trPr>
+          <w:cnfStyle w:val="100000000000" w:firstRow="1" w:lastRow="0" w:firstColumn="0" w:lastColumn="0" w:oddVBand="0" w:evenVBand="0" w:oddHBand="0" w:evenHBand="0" w:firstRowFirstColumn="0" w:firstRowLastColumn="0" w:lastRowFirstColumn="0" w:lastRowLastColumn="0"/>
+        </w:trPr>
+        <w:tc>
+          <w:tcPr>
+            <w:cnfStyle w:val="001000000100" w:firstRow="0" w:lastRow="0" w:firstColumn="1" w:lastColumn="0" w:oddVBand="0" w:evenVBand="0" w:oddHBand="0" w:evenHBand="0" w:firstRowFirstColumn="1" w:firstRowLastColumn="0" w:lastRowFirstColumn="0" w:lastRowLastColumn="0"/>
+            <w:tcW w:w="0" w:type="auto"/>
+            <w:tcBorders>
+              <w:top w:val="single" w:sz="12" w:space="0" w:color="auto"/>
+              <w:left w:val="single" w:sz="12" w:space="0" w:color="auto"/>
+            </w:tcBorders>
+          </w:tcPr>
+          <w:p>
+            <w:pPr>
+              <w:jc w:val="center"/>
+              <w:rPr>
+                <w:sz w:val="22"/>
+              </w:rPr>
+            </w:pPr>
+            <w:r>
+              <w:rPr>
+                <w:sz w:val="22"/>
+              </w:rPr>
+              <w:t>Č.</w:t>
+            </w:r>
+          </w:p>
+        </w:tc>
+        <w:tc>
+          <w:tcPr>
+            <w:tcW w:w="0" w:type="auto"/>
+            <w:tcBorders>
+              <w:top w:val="single" w:sz="12" w:space="0" w:color="auto"/>
+              <w:left w:val="single" w:sz="12" w:space="0" w:color="auto"/>
+            </w:tcBorders>
+            <w:vAlign w:val="center"/>
+          </w:tcPr>
+          <w:p>
+            <w:pPr>
+              <w:jc w:val="center"/>
+              <w:cnfStyle w:val="100000000000" w:firstRow="1" w:lastRow="0" w:firstColumn="0" w:lastColumn="0" w:oddVBand="0" w:evenVBand="0" w:oddHBand="0" w:evenHBand="0" w:firstRowFirstColumn="0" w:firstRowLastColumn="0" w:lastRowFirstColumn="0" w:lastRowLastColumn="0"/>
+              <w:rPr>
+                <w:i w:val="0"/>
+                <w:iCs w:val="0"/>
+                <w:sz w:val="22"/>
+              </w:rPr>
+            </w:pPr>
+            <w:r>
+              <w:rPr>
+                <w:sz w:val="22"/>
+              </w:rPr>
+              <w:t xml:space="preserve"> </w:t>
+            </w:r>
+            <w:r>
+              <w:rPr>
+                <w:b/>
+                <w:bCs/>
+                <w:i w:val="0"/>
+                <w:iCs w:val="0"/>
+                <w:sz w:val="22"/>
+              </w:rPr>
+              <w:t>Operácia</w:t>
+            </w:r>
+          </w:p>
+        </w:tc>
+        <w:tc>
+          <w:tcPr>
+            <w:tcW w:w="0" w:type="auto"/>
+            <w:tcBorders>
+              <w:top w:val="single" w:sz="12" w:space="0" w:color="auto"/>
+              <w:right w:val="single" w:sz="12" w:space="0" w:color="auto"/>
+            </w:tcBorders>
+            <w:vAlign w:val="center"/>
+          </w:tcPr>
+          <w:p>
+            <w:pPr>
+              <w:jc w:val="center"/>
+              <w:cnfStyle w:val="100000000000" w:firstRow="1" w:lastRow="0" w:firstColumn="0" w:lastColumn="0" w:oddVBand="0" w:evenVBand="0" w:oddHBand="0" w:evenHBand="0" w:firstRowFirstColumn="0" w:firstRowLastColumn="0" w:lastRowFirstColumn="0" w:lastRowLastColumn="0"/>
+              <w:rPr>
+                <w:i w:val="0"/>
+                <w:iCs w:val="0"/>
+                <w:sz w:val="22"/>
+              </w:rPr>
+            </w:pPr>
+            <w:r>
+              <w:rPr>
+                <w:i w:val="0"/>
+                <w:iCs w:val="0"/>
+                <w:sz w:val="22"/>
+              </w:rPr>
+              <w:t>Výpočtová zložitosť</w:t>
+            </w:r>
+          </w:p>
+        </w:tc>
+      </w:tr>
+      <w:tr>
+        <w:trPr>
+          <w:cnfStyle w:val="000000100000" w:firstRow="0" w:lastRow="0" w:firstColumn="0" w:lastColumn="0" w:oddVBand="0" w:evenVBand="0" w:oddHBand="1" w:evenHBand="0" w:firstRowFirstColumn="0" w:firstRowLastColumn="0" w:lastRowFirstColumn="0" w:lastRowLastColumn="0"/>
+        </w:trPr>
+        <w:tc>
+          <w:tcPr>
+            <w:cnfStyle w:val="001000000000" w:firstRow="0" w:lastRow="0" w:firstColumn="1" w:lastColumn="0" w:oddVBand="0" w:evenVBand="0" w:oddHBand="0" w:evenHBand="0" w:firstRowFirstColumn="0" w:firstRowLastColumn="0" w:lastRowFirstColumn="0" w:lastRowLastColumn="0"/>
+            <w:tcW w:w="0" w:type="auto"/>
+            <w:tcBorders>
+              <w:left w:val="single" w:sz="12" w:space="0" w:color="auto"/>
+            </w:tcBorders>
+          </w:tcPr>
+          <w:p>
+            <w:pPr>
+              <w:jc w:val="center"/>
+              <w:rPr>
+                <w:color w:val="074F6A" w:themeColor="accent4" w:themeShade="80"/>
+                <w:sz w:val="22"/>
+              </w:rPr>
+            </w:pPr>
+            <w:r>
+              <w:rPr>
+                <w:color w:val="074F6A" w:themeColor="accent4" w:themeShade="80"/>
+                <w:sz w:val="22"/>
+              </w:rPr>
+              <w:t>1.</w:t>
+            </w:r>
+          </w:p>
+        </w:tc>
+        <w:tc>
+          <w:tcPr>
+            <w:tcW w:w="0" w:type="auto"/>
+            <w:tcBorders>
+              <w:left w:val="single" w:sz="12" w:space="0" w:color="auto"/>
+            </w:tcBorders>
+            <w:vAlign w:val="center"/>
+          </w:tcPr>
+          <w:p>
+            <w:pPr>
+              <w:jc w:val="center"/>
+              <w:cnfStyle w:val="000000100000" w:firstRow="0" w:lastRow="0" w:firstColumn="0" w:lastColumn="0" w:oddVBand="0" w:evenVBand="0" w:oddHBand="1" w:evenHBand="0" w:firstRowFirstColumn="0" w:firstRowLastColumn="0" w:lastRowFirstColumn="0" w:lastRowLastColumn="0"/>
+              <w:rPr>
+                <w:color w:val="074F6A" w:themeColor="accent4" w:themeShade="80"/>
+              </w:rPr>
+            </w:pPr>
+            <w:r>
+              <w:rPr>
+                <w:color w:val="074F6A" w:themeColor="accent4" w:themeShade="80"/>
+              </w:rPr>
+              <w:t>Vyhľadanie nehnuteľností</w:t>
+            </w:r>
+          </w:p>
+        </w:tc>
+        <w:tc>
+          <w:tcPr>
+            <w:tcW w:w="0" w:type="auto"/>
+            <w:tcBorders>
+              <w:right w:val="single" w:sz="12" w:space="0" w:color="auto"/>
+            </w:tcBorders>
+            <w:vAlign w:val="center"/>
+          </w:tcPr>
+          <w:p>
+            <w:pPr>
+              <w:jc w:val="center"/>
+              <w:cnfStyle w:val="000000100000" w:firstRow="0" w:lastRow="0" w:firstColumn="0" w:lastColumn="0" w:oddVBand="0" w:evenVBand="0" w:oddHBand="1" w:evenHBand="0" w:firstRowFirstColumn="0" w:firstRowLastColumn="0" w:lastRowFirstColumn="0" w:lastRowLastColumn="0"/>
+            </w:pPr>
+            <w:r>
+              <w:t>O(log</w:t>
+            </w:r>
+            <w:r>
+              <w:rPr>
+                <w:vertAlign w:val="subscript"/>
+              </w:rPr>
+              <w:t>2</w:t>
+            </w:r>
+            <w:r>
+              <w:t xml:space="preserve"> n)</w:t>
+            </w:r>
+          </w:p>
+        </w:tc>
+      </w:tr>
+      <w:tr>
+        <w:tc>
+          <w:tcPr>
+            <w:cnfStyle w:val="001000000000" w:firstRow="0" w:lastRow="0" w:firstColumn="1" w:lastColumn="0" w:oddVBand="0" w:evenVBand="0" w:oddHBand="0" w:evenHBand="0" w:firstRowFirstColumn="0" w:firstRowLastColumn="0" w:lastRowFirstColumn="0" w:lastRowLastColumn="0"/>
+            <w:tcW w:w="0" w:type="auto"/>
+            <w:tcBorders>
+              <w:left w:val="single" w:sz="12" w:space="0" w:color="auto"/>
+            </w:tcBorders>
+          </w:tcPr>
+          <w:p>
+            <w:pPr>
+              <w:jc w:val="center"/>
+              <w:rPr>
+                <w:color w:val="074F6A" w:themeColor="accent4" w:themeShade="80"/>
+                <w:sz w:val="22"/>
+              </w:rPr>
+            </w:pPr>
+            <w:r>
+              <w:rPr>
+                <w:color w:val="074F6A" w:themeColor="accent4" w:themeShade="80"/>
+                <w:sz w:val="22"/>
+              </w:rPr>
+              <w:t>2.</w:t>
+            </w:r>
+          </w:p>
+        </w:tc>
+        <w:tc>
+          <w:tcPr>
+            <w:tcW w:w="0" w:type="auto"/>
+            <w:tcBorders>
+              <w:left w:val="single" w:sz="12" w:space="0" w:color="auto"/>
+            </w:tcBorders>
+            <w:vAlign w:val="center"/>
+          </w:tcPr>
+          <w:p>
+            <w:pPr>
+              <w:jc w:val="center"/>
+              <w:cnfStyle w:val="000000000000" w:firstRow="0" w:lastRow="0" w:firstColumn="0" w:lastColumn="0" w:oddVBand="0" w:evenVBand="0" w:oddHBand="0" w:evenHBand="0" w:firstRowFirstColumn="0" w:firstRowLastColumn="0" w:lastRowFirstColumn="0" w:lastRowLastColumn="0"/>
+              <w:rPr>
+                <w:color w:val="074F6A" w:themeColor="accent4" w:themeShade="80"/>
+              </w:rPr>
+            </w:pPr>
+            <w:r>
+              <w:rPr>
+                <w:color w:val="074F6A" w:themeColor="accent4" w:themeShade="80"/>
+              </w:rPr>
+              <w:t>Vyhľadanie parciel</w:t>
+            </w:r>
+          </w:p>
+        </w:tc>
+        <w:tc>
+          <w:tcPr>
+            <w:tcW w:w="0" w:type="auto"/>
+            <w:tcBorders>
+              <w:right w:val="single" w:sz="12" w:space="0" w:color="auto"/>
+            </w:tcBorders>
+            <w:vAlign w:val="center"/>
+          </w:tcPr>
+          <w:p>
+            <w:pPr>
+              <w:jc w:val="center"/>
+              <w:cnfStyle w:val="000000000000" w:firstRow="0" w:lastRow="0" w:firstColumn="0" w:lastColumn="0" w:oddVBand="0" w:evenVBand="0" w:oddHBand="0" w:evenHBand="0" w:firstRowFirstColumn="0" w:firstRowLastColumn="0" w:lastRowFirstColumn="0" w:lastRowLastColumn="0"/>
+            </w:pPr>
+            <w:r>
+              <w:t>O(log</w:t>
+            </w:r>
+            <w:r>
+              <w:rPr>
+                <w:vertAlign w:val="subscript"/>
+              </w:rPr>
+              <w:t>2</w:t>
+            </w:r>
+            <w:r>
+              <w:t xml:space="preserve"> p)</w:t>
+            </w:r>
+          </w:p>
+        </w:tc>
+      </w:tr>
+      <w:tr>
+        <w:trPr>
+          <w:cnfStyle w:val="000000100000" w:firstRow="0" w:lastRow="0" w:firstColumn="0" w:lastColumn="0" w:oddVBand="0" w:evenVBand="0" w:oddHBand="1" w:evenHBand="0" w:firstRowFirstColumn="0" w:firstRowLastColumn="0" w:lastRowFirstColumn="0" w:lastRowLastColumn="0"/>
+        </w:trPr>
+        <w:tc>
+          <w:tcPr>
+            <w:cnfStyle w:val="001000000000" w:firstRow="0" w:lastRow="0" w:firstColumn="1" w:lastColumn="0" w:oddVBand="0" w:evenVBand="0" w:oddHBand="0" w:evenHBand="0" w:firstRowFirstColumn="0" w:firstRowLastColumn="0" w:lastRowFirstColumn="0" w:lastRowLastColumn="0"/>
+            <w:tcW w:w="0" w:type="auto"/>
+            <w:tcBorders>
+              <w:left w:val="single" w:sz="12" w:space="0" w:color="auto"/>
+            </w:tcBorders>
+          </w:tcPr>
+          <w:p>
+            <w:pPr>
+              <w:jc w:val="center"/>
+              <w:rPr>
+                <w:color w:val="074F6A" w:themeColor="accent4" w:themeShade="80"/>
+                <w:sz w:val="22"/>
+              </w:rPr>
+            </w:pPr>
+            <w:r>
+              <w:rPr>
+                <w:color w:val="074F6A" w:themeColor="accent4" w:themeShade="80"/>
+                <w:sz w:val="22"/>
+              </w:rPr>
+              <w:t>3.</w:t>
+            </w:r>
+          </w:p>
+        </w:tc>
+        <w:tc>
+          <w:tcPr>
+            <w:tcW w:w="0" w:type="auto"/>
+            <w:tcBorders>
+              <w:left w:val="single" w:sz="12" w:space="0" w:color="auto"/>
+            </w:tcBorders>
+            <w:vAlign w:val="center"/>
+          </w:tcPr>
+          <w:p>
+            <w:pPr>
+              <w:jc w:val="center"/>
+              <w:cnfStyle w:val="000000100000" w:firstRow="0" w:lastRow="0" w:firstColumn="0" w:lastColumn="0" w:oddVBand="0" w:evenVBand="0" w:oddHBand="1" w:evenHBand="0" w:firstRowFirstColumn="0" w:firstRowLastColumn="0" w:lastRowFirstColumn="0" w:lastRowLastColumn="0"/>
+              <w:rPr>
+                <w:color w:val="074F6A" w:themeColor="accent4" w:themeShade="80"/>
+              </w:rPr>
+            </w:pPr>
+            <w:r>
+              <w:rPr>
+                <w:color w:val="074F6A" w:themeColor="accent4" w:themeShade="80"/>
+              </w:rPr>
+              <w:t>Vyhľadanie všetkých objektov</w:t>
+            </w:r>
+          </w:p>
+        </w:tc>
+        <w:tc>
+          <w:tcPr>
+            <w:tcW w:w="0" w:type="auto"/>
+            <w:tcBorders>
+              <w:right w:val="single" w:sz="12" w:space="0" w:color="auto"/>
+            </w:tcBorders>
+            <w:vAlign w:val="center"/>
+          </w:tcPr>
+          <w:p>
+            <w:pPr>
+              <w:jc w:val="center"/>
+              <w:cnfStyle w:val="000000100000" w:firstRow="0" w:lastRow="0" w:firstColumn="0" w:lastColumn="0" w:oddVBand="0" w:evenVBand="0" w:oddHBand="1" w:evenHBand="0" w:firstRowFirstColumn="0" w:firstRowLastColumn="0" w:lastRowFirstColumn="0" w:lastRowLastColumn="0"/>
+            </w:pPr>
+            <w:r>
+              <w:t>O(log</w:t>
+            </w:r>
+            <w:r>
+              <w:rPr>
+                <w:vertAlign w:val="subscript"/>
+              </w:rPr>
+              <w:t>2</w:t>
+            </w:r>
+            <w:r>
+              <w:t xml:space="preserve"> p+n)</w:t>
+            </w:r>
+          </w:p>
+        </w:tc>
+      </w:tr>
+      <w:tr>
+        <w:tc>
+          <w:tcPr>
+            <w:cnfStyle w:val="001000000000" w:firstRow="0" w:lastRow="0" w:firstColumn="1" w:lastColumn="0" w:oddVBand="0" w:evenVBand="0" w:oddHBand="0" w:evenHBand="0" w:firstRowFirstColumn="0" w:firstRowLastColumn="0" w:lastRowFirstColumn="0" w:lastRowLastColumn="0"/>
+            <w:tcW w:w="0" w:type="auto"/>
+            <w:tcBorders>
+              <w:left w:val="single" w:sz="12" w:space="0" w:color="auto"/>
+            </w:tcBorders>
+          </w:tcPr>
+          <w:p>
+            <w:pPr>
+              <w:jc w:val="center"/>
+              <w:rPr>
+                <w:color w:val="074F6A" w:themeColor="accent4" w:themeShade="80"/>
+                <w:sz w:val="22"/>
+              </w:rPr>
+            </w:pPr>
+            <w:r>
+              <w:rPr>
+                <w:color w:val="074F6A" w:themeColor="accent4" w:themeShade="80"/>
+                <w:sz w:val="22"/>
+              </w:rPr>
+              <w:t>4.</w:t>
+            </w:r>
+          </w:p>
+        </w:tc>
+        <w:tc>
+          <w:tcPr>
+            <w:tcW w:w="0" w:type="auto"/>
+            <w:tcBorders>
+              <w:left w:val="single" w:sz="12" w:space="0" w:color="auto"/>
+            </w:tcBorders>
+            <w:vAlign w:val="center"/>
+          </w:tcPr>
+          <w:p>
+            <w:pPr>
+              <w:jc w:val="center"/>
+              <w:cnfStyle w:val="000000000000" w:firstRow="0" w:lastRow="0" w:firstColumn="0" w:lastColumn="0" w:oddVBand="0" w:evenVBand="0" w:oddHBand="0" w:evenHBand="0" w:firstRowFirstColumn="0" w:firstRowLastColumn="0" w:lastRowFirstColumn="0" w:lastRowLastColumn="0"/>
+              <w:rPr>
+                <w:color w:val="074F6A" w:themeColor="accent4" w:themeShade="80"/>
+              </w:rPr>
+            </w:pPr>
+            <w:r>
+              <w:rPr>
+                <w:color w:val="074F6A" w:themeColor="accent4" w:themeShade="80"/>
+              </w:rPr>
+              <w:t>Pridanie nehnuteľnosti</w:t>
+            </w:r>
+          </w:p>
+        </w:tc>
+        <w:tc>
+          <w:tcPr>
+            <w:tcW w:w="0" w:type="auto"/>
+            <w:tcBorders>
+              <w:right w:val="single" w:sz="12" w:space="0" w:color="auto"/>
+            </w:tcBorders>
+            <w:vAlign w:val="center"/>
+          </w:tcPr>
+          <w:p>
+            <w:pPr>
+              <w:jc w:val="center"/>
+              <w:cnfStyle w:val="000000000000" w:firstRow="0" w:lastRow="0" w:firstColumn="0" w:lastColumn="0" w:oddVBand="0" w:evenVBand="0" w:oddHBand="0" w:evenHBand="0" w:firstRowFirstColumn="0" w:firstRowLastColumn="0" w:lastRowFirstColumn="0" w:lastRowLastColumn="0"/>
+            </w:pPr>
+            <w:r>
+              <w:t>O(log</w:t>
+            </w:r>
+            <w:r>
+              <w:rPr>
+                <w:vertAlign w:val="subscript"/>
+              </w:rPr>
+              <w:t>2</w:t>
+            </w:r>
+            <w:r>
+              <w:t xml:space="preserve"> n)</w:t>
+            </w:r>
+          </w:p>
+        </w:tc>
+      </w:tr>
+      <w:tr>
+        <w:trPr>
+          <w:cnfStyle w:val="000000100000" w:firstRow="0" w:lastRow="0" w:firstColumn="0" w:lastColumn="0" w:oddVBand="0" w:evenVBand="0" w:oddHBand="1" w:evenHBand="0" w:firstRowFirstColumn="0" w:firstRowLastColumn="0" w:lastRowFirstColumn="0" w:lastRowLastColumn="0"/>
+        </w:trPr>
+        <w:tc>
+          <w:tcPr>
+            <w:cnfStyle w:val="001000000000" w:firstRow="0" w:lastRow="0" w:firstColumn="1" w:lastColumn="0" w:oddVBand="0" w:evenVBand="0" w:oddHBand="0" w:evenHBand="0" w:firstRowFirstColumn="0" w:firstRowLastColumn="0" w:lastRowFirstColumn="0" w:lastRowLastColumn="0"/>
+            <w:tcW w:w="0" w:type="auto"/>
+            <w:tcBorders>
+              <w:left w:val="single" w:sz="12" w:space="0" w:color="auto"/>
+            </w:tcBorders>
+          </w:tcPr>
+          <w:p>
+            <w:pPr>
+              <w:jc w:val="center"/>
+              <w:rPr>
+                <w:color w:val="074F6A" w:themeColor="accent4" w:themeShade="80"/>
+                <w:sz w:val="22"/>
+              </w:rPr>
+            </w:pPr>
+            <w:r>
+              <w:rPr>
+                <w:color w:val="074F6A" w:themeColor="accent4" w:themeShade="80"/>
+                <w:sz w:val="22"/>
+              </w:rPr>
+              <w:t>5.</w:t>
+            </w:r>
+          </w:p>
+        </w:tc>
+        <w:tc>
+          <w:tcPr>
+            <w:tcW w:w="0" w:type="auto"/>
+            <w:tcBorders>
+              <w:left w:val="single" w:sz="12" w:space="0" w:color="auto"/>
+            </w:tcBorders>
+            <w:vAlign w:val="center"/>
+          </w:tcPr>
+          <w:p>
+            <w:pPr>
+              <w:jc w:val="center"/>
+              <w:cnfStyle w:val="000000100000" w:firstRow="0" w:lastRow="0" w:firstColumn="0" w:lastColumn="0" w:oddVBand="0" w:evenVBand="0" w:oddHBand="1" w:evenHBand="0" w:firstRowFirstColumn="0" w:firstRowLastColumn="0" w:lastRowFirstColumn="0" w:lastRowLastColumn="0"/>
+              <w:rPr>
+                <w:color w:val="074F6A" w:themeColor="accent4" w:themeShade="80"/>
+              </w:rPr>
+            </w:pPr>
+            <w:r>
+              <w:rPr>
+                <w:color w:val="074F6A" w:themeColor="accent4" w:themeShade="80"/>
+              </w:rPr>
+              <w:t>Pridanie parcely</w:t>
+            </w:r>
+          </w:p>
+        </w:tc>
+        <w:tc>
+          <w:tcPr>
+            <w:tcW w:w="0" w:type="auto"/>
+            <w:tcBorders>
+              <w:right w:val="single" w:sz="12" w:space="0" w:color="auto"/>
+            </w:tcBorders>
+            <w:vAlign w:val="center"/>
+          </w:tcPr>
+          <w:p>
+            <w:pPr>
+              <w:jc w:val="center"/>
+              <w:cnfStyle w:val="000000100000" w:firstRow="0" w:lastRow="0" w:firstColumn="0" w:lastColumn="0" w:oddVBand="0" w:evenVBand="0" w:oddHBand="1" w:evenHBand="0" w:firstRowFirstColumn="0" w:firstRowLastColumn="0" w:lastRowFirstColumn="0" w:lastRowLastColumn="0"/>
+            </w:pPr>
+            <w:r>
+              <w:t>O(log</w:t>
+            </w:r>
+            <w:r>
+              <w:rPr>
+                <w:vertAlign w:val="subscript"/>
+              </w:rPr>
+              <w:t>2</w:t>
+            </w:r>
+            <w:r>
+              <w:t xml:space="preserve"> p)</w:t>
+            </w:r>
+          </w:p>
+        </w:tc>
+      </w:tr>
+      <w:tr>
+        <w:tc>
+          <w:tcPr>
+            <w:cnfStyle w:val="001000000000" w:firstRow="0" w:lastRow="0" w:firstColumn="1" w:lastColumn="0" w:oddVBand="0" w:evenVBand="0" w:oddHBand="0" w:evenHBand="0" w:firstRowFirstColumn="0" w:firstRowLastColumn="0" w:lastRowFirstColumn="0" w:lastRowLastColumn="0"/>
+            <w:tcW w:w="0" w:type="auto"/>
+            <w:tcBorders>
+              <w:left w:val="single" w:sz="12" w:space="0" w:color="auto"/>
+            </w:tcBorders>
+          </w:tcPr>
+          <w:p>
+            <w:pPr>
+              <w:jc w:val="center"/>
+              <w:rPr>
+                <w:color w:val="074F6A" w:themeColor="accent4" w:themeShade="80"/>
+                <w:sz w:val="22"/>
+              </w:rPr>
+            </w:pPr>
+            <w:r>
+              <w:rPr>
+                <w:color w:val="074F6A" w:themeColor="accent4" w:themeShade="80"/>
+                <w:sz w:val="22"/>
+              </w:rPr>
+              <w:t>6.</w:t>
+            </w:r>
+          </w:p>
+        </w:tc>
+        <w:tc>
+          <w:tcPr>
+            <w:tcW w:w="0" w:type="auto"/>
+            <w:tcBorders>
+              <w:left w:val="single" w:sz="12" w:space="0" w:color="auto"/>
+            </w:tcBorders>
+            <w:vAlign w:val="center"/>
+          </w:tcPr>
+          <w:p>
+            <w:pPr>
+              <w:jc w:val="center"/>
+              <w:cnfStyle w:val="000000000000" w:firstRow="0" w:lastRow="0" w:firstColumn="0" w:lastColumn="0" w:oddVBand="0" w:evenVBand="0" w:oddHBand="0" w:evenHBand="0" w:firstRowFirstColumn="0" w:firstRowLastColumn="0" w:lastRowFirstColumn="0" w:lastRowLastColumn="0"/>
+              <w:rPr>
+                <w:color w:val="074F6A" w:themeColor="accent4" w:themeShade="80"/>
+              </w:rPr>
+            </w:pPr>
+            <w:r>
+              <w:rPr>
+                <w:color w:val="074F6A" w:themeColor="accent4" w:themeShade="80"/>
+              </w:rPr>
+              <w:t>Editácia nehnuteľnosti</w:t>
+            </w:r>
+          </w:p>
+        </w:tc>
+        <w:tc>
+          <w:tcPr>
+            <w:tcW w:w="0" w:type="auto"/>
+            <w:tcBorders>
+              <w:right w:val="single" w:sz="12" w:space="0" w:color="auto"/>
+            </w:tcBorders>
+            <w:vAlign w:val="center"/>
+          </w:tcPr>
+          <w:p>
+            <w:pPr>
+              <w:jc w:val="center"/>
+              <w:cnfStyle w:val="000000000000" w:firstRow="0" w:lastRow="0" w:firstColumn="0" w:lastColumn="0" w:oddVBand="0" w:evenVBand="0" w:oddHBand="0" w:evenHBand="0" w:firstRowFirstColumn="0" w:firstRowLastColumn="0" w:lastRowFirstColumn="0" w:lastRowLastColumn="0"/>
+            </w:pPr>
+            <w:r>
+              <w:t>O(log</w:t>
+            </w:r>
+            <w:r>
+              <w:rPr>
+                <w:vertAlign w:val="subscript"/>
+              </w:rPr>
+              <w:t>2</w:t>
+            </w:r>
+            <w:r>
+              <w:t xml:space="preserve"> n)</w:t>
+            </w:r>
+          </w:p>
+        </w:tc>
+      </w:tr>
+      <w:tr>
+        <w:trPr>
+          <w:cnfStyle w:val="000000100000" w:firstRow="0" w:lastRow="0" w:firstColumn="0" w:lastColumn="0" w:oddVBand="0" w:evenVBand="0" w:oddHBand="1" w:evenHBand="0" w:firstRowFirstColumn="0" w:firstRowLastColumn="0" w:lastRowFirstColumn="0" w:lastRowLastColumn="0"/>
+        </w:trPr>
+        <w:tc>
+          <w:tcPr>
+            <w:cnfStyle w:val="001000000000" w:firstRow="0" w:lastRow="0" w:firstColumn="1" w:lastColumn="0" w:oddVBand="0" w:evenVBand="0" w:oddHBand="0" w:evenHBand="0" w:firstRowFirstColumn="0" w:firstRowLastColumn="0" w:lastRowFirstColumn="0" w:lastRowLastColumn="0"/>
+            <w:tcW w:w="0" w:type="auto"/>
+            <w:tcBorders>
+              <w:left w:val="single" w:sz="12" w:space="0" w:color="auto"/>
+            </w:tcBorders>
+          </w:tcPr>
+          <w:p>
+            <w:pPr>
+              <w:jc w:val="center"/>
+              <w:rPr>
+                <w:color w:val="074F6A" w:themeColor="accent4" w:themeShade="80"/>
+                <w:sz w:val="22"/>
+              </w:rPr>
+            </w:pPr>
+            <w:r>
+              <w:rPr>
+                <w:color w:val="074F6A" w:themeColor="accent4" w:themeShade="80"/>
+                <w:sz w:val="22"/>
+              </w:rPr>
+              <w:t>7.</w:t>
+            </w:r>
+          </w:p>
+        </w:tc>
+        <w:tc>
+          <w:tcPr>
+            <w:tcW w:w="0" w:type="auto"/>
+            <w:tcBorders>
+              <w:left w:val="single" w:sz="12" w:space="0" w:color="auto"/>
+            </w:tcBorders>
+            <w:vAlign w:val="center"/>
+          </w:tcPr>
+          <w:p>
+            <w:pPr>
+              <w:jc w:val="center"/>
+              <w:cnfStyle w:val="000000100000" w:firstRow="0" w:lastRow="0" w:firstColumn="0" w:lastColumn="0" w:oddVBand="0" w:evenVBand="0" w:oddHBand="1" w:evenHBand="0" w:firstRowFirstColumn="0" w:firstRowLastColumn="0" w:lastRowFirstColumn="0" w:lastRowLastColumn="0"/>
+              <w:rPr>
+                <w:color w:val="074F6A" w:themeColor="accent4" w:themeShade="80"/>
+              </w:rPr>
+            </w:pPr>
+            <w:r>
+              <w:rPr>
+                <w:color w:val="074F6A" w:themeColor="accent4" w:themeShade="80"/>
+              </w:rPr>
+              <w:t>Editácia parcely</w:t>
+            </w:r>
+          </w:p>
+        </w:tc>
+        <w:tc>
+          <w:tcPr>
+            <w:tcW w:w="0" w:type="auto"/>
+            <w:tcBorders>
+              <w:right w:val="single" w:sz="12" w:space="0" w:color="auto"/>
+            </w:tcBorders>
+            <w:vAlign w:val="center"/>
+          </w:tcPr>
+          <w:p>
+            <w:pPr>
+              <w:jc w:val="center"/>
+              <w:cnfStyle w:val="000000100000" w:firstRow="0" w:lastRow="0" w:firstColumn="0" w:lastColumn="0" w:oddVBand="0" w:evenVBand="0" w:oddHBand="1" w:evenHBand="0" w:firstRowFirstColumn="0" w:firstRowLastColumn="0" w:lastRowFirstColumn="0" w:lastRowLastColumn="0"/>
+            </w:pPr>
+            <w:r>
+              <w:t>O(log</w:t>
+            </w:r>
+            <w:r>
+              <w:rPr>
+                <w:vertAlign w:val="subscript"/>
+              </w:rPr>
+              <w:t>2</w:t>
+            </w:r>
+            <w:r>
+              <w:t xml:space="preserve"> p)</w:t>
+            </w:r>
+          </w:p>
+        </w:tc>
+      </w:tr>
+      <w:tr>
+        <w:tc>
+          <w:tcPr>
+            <w:cnfStyle w:val="001000000000" w:firstRow="0" w:lastRow="0" w:firstColumn="1" w:lastColumn="0" w:oddVBand="0" w:evenVBand="0" w:oddHBand="0" w:evenHBand="0" w:firstRowFirstColumn="0" w:firstRowLastColumn="0" w:lastRowFirstColumn="0" w:lastRowLastColumn="0"/>
+            <w:tcW w:w="0" w:type="auto"/>
+            <w:tcBorders>
+              <w:left w:val="single" w:sz="12" w:space="0" w:color="auto"/>
+            </w:tcBorders>
+          </w:tcPr>
+          <w:p>
+            <w:pPr>
+              <w:jc w:val="center"/>
+              <w:rPr>
+                <w:color w:val="074F6A" w:themeColor="accent4" w:themeShade="80"/>
+                <w:sz w:val="22"/>
+              </w:rPr>
+            </w:pPr>
+            <w:r>
+              <w:rPr>
+                <w:color w:val="074F6A" w:themeColor="accent4" w:themeShade="80"/>
+                <w:sz w:val="22"/>
+              </w:rPr>
+              <w:t>8.</w:t>
+            </w:r>
+          </w:p>
+        </w:tc>
+        <w:tc>
+          <w:tcPr>
+            <w:tcW w:w="0" w:type="auto"/>
+            <w:tcBorders>
+              <w:left w:val="single" w:sz="12" w:space="0" w:color="auto"/>
+            </w:tcBorders>
+            <w:vAlign w:val="center"/>
+          </w:tcPr>
+          <w:p>
+            <w:pPr>
+              <w:jc w:val="center"/>
+              <w:cnfStyle w:val="000000000000" w:firstRow="0" w:lastRow="0" w:firstColumn="0" w:lastColumn="0" w:oddVBand="0" w:evenVBand="0" w:oddHBand="0" w:evenHBand="0" w:firstRowFirstColumn="0" w:firstRowLastColumn="0" w:lastRowFirstColumn="0" w:lastRowLastColumn="0"/>
+              <w:rPr>
+                <w:color w:val="074F6A" w:themeColor="accent4" w:themeShade="80"/>
+              </w:rPr>
+            </w:pPr>
+            <w:r>
+              <w:rPr>
+                <w:color w:val="074F6A" w:themeColor="accent4" w:themeShade="80"/>
+              </w:rPr>
+              <w:t>Vyradenie nehnuteľnosti</w:t>
+            </w:r>
+          </w:p>
+        </w:tc>
+        <w:tc>
+          <w:tcPr>
+            <w:tcW w:w="0" w:type="auto"/>
+            <w:tcBorders>
+              <w:right w:val="single" w:sz="12" w:space="0" w:color="auto"/>
+            </w:tcBorders>
+            <w:vAlign w:val="center"/>
+          </w:tcPr>
+          <w:p>
+            <w:pPr>
+              <w:jc w:val="center"/>
+              <w:cnfStyle w:val="000000000000" w:firstRow="0" w:lastRow="0" w:firstColumn="0" w:lastColumn="0" w:oddVBand="0" w:evenVBand="0" w:oddHBand="0" w:evenHBand="0" w:firstRowFirstColumn="0" w:firstRowLastColumn="0" w:lastRowFirstColumn="0" w:lastRowLastColumn="0"/>
+            </w:pPr>
+            <w:r>
+              <w:t>O(log</w:t>
+            </w:r>
+            <w:r>
+              <w:rPr>
+                <w:vertAlign w:val="subscript"/>
+              </w:rPr>
+              <w:t>2</w:t>
+            </w:r>
+            <w:r>
+              <w:t xml:space="preserve"> n)</w:t>
+            </w:r>
+          </w:p>
+        </w:tc>
+      </w:tr>
+      <w:tr>
+        <w:trPr>
+          <w:cnfStyle w:val="000000100000" w:firstRow="0" w:lastRow="0" w:firstColumn="0" w:lastColumn="0" w:oddVBand="0" w:evenVBand="0" w:oddHBand="1" w:evenHBand="0" w:firstRowFirstColumn="0" w:firstRowLastColumn="0" w:lastRowFirstColumn="0" w:lastRowLastColumn="0"/>
+        </w:trPr>
+        <w:tc>
+          <w:tcPr>
+            <w:cnfStyle w:val="001000000000" w:firstRow="0" w:lastRow="0" w:firstColumn="1" w:lastColumn="0" w:oddVBand="0" w:evenVBand="0" w:oddHBand="0" w:evenHBand="0" w:firstRowFirstColumn="0" w:firstRowLastColumn="0" w:lastRowFirstColumn="0" w:lastRowLastColumn="0"/>
+            <w:tcW w:w="0" w:type="auto"/>
+            <w:tcBorders>
+              <w:left w:val="single" w:sz="12" w:space="0" w:color="auto"/>
+              <w:bottom w:val="single" w:sz="12" w:space="0" w:color="auto"/>
+            </w:tcBorders>
+          </w:tcPr>
+          <w:p>
+            <w:pPr>
+              <w:jc w:val="center"/>
+              <w:rPr>
+                <w:color w:val="074F6A" w:themeColor="accent4" w:themeShade="80"/>
+                <w:sz w:val="22"/>
+              </w:rPr>
+            </w:pPr>
+            <w:r>
+              <w:rPr>
+                <w:color w:val="074F6A" w:themeColor="accent4" w:themeShade="80"/>
+                <w:sz w:val="22"/>
+              </w:rPr>
+              <w:t>9.</w:t>
+            </w:r>
+          </w:p>
+        </w:tc>
+        <w:tc>
+          <w:tcPr>
+            <w:tcW w:w="0" w:type="auto"/>
+            <w:tcBorders>
+              <w:left w:val="single" w:sz="12" w:space="0" w:color="auto"/>
+              <w:bottom w:val="single" w:sz="12" w:space="0" w:color="auto"/>
+            </w:tcBorders>
+            <w:vAlign w:val="center"/>
+          </w:tcPr>
+          <w:p>
+            <w:pPr>
+              <w:jc w:val="center"/>
+              <w:cnfStyle w:val="000000100000" w:firstRow="0" w:lastRow="0" w:firstColumn="0" w:lastColumn="0" w:oddVBand="0" w:evenVBand="0" w:oddHBand="1" w:evenHBand="0" w:firstRowFirstColumn="0" w:firstRowLastColumn="0" w:lastRowFirstColumn="0" w:lastRowLastColumn="0"/>
+              <w:rPr>
+                <w:color w:val="074F6A" w:themeColor="accent4" w:themeShade="80"/>
+              </w:rPr>
+            </w:pPr>
+            <w:r>
+              <w:rPr>
+                <w:color w:val="074F6A" w:themeColor="accent4" w:themeShade="80"/>
+              </w:rPr>
+              <w:t>Vyradenie parcely</w:t>
+            </w:r>
+          </w:p>
+        </w:tc>
+        <w:tc>
+          <w:tcPr>
+            <w:tcW w:w="0" w:type="auto"/>
+            <w:tcBorders>
+              <w:bottom w:val="single" w:sz="12" w:space="0" w:color="auto"/>
+              <w:right w:val="single" w:sz="12" w:space="0" w:color="auto"/>
+            </w:tcBorders>
+            <w:vAlign w:val="center"/>
+          </w:tcPr>
+          <w:p>
+            <w:pPr>
+              <w:jc w:val="center"/>
+              <w:cnfStyle w:val="000000100000" w:firstRow="0" w:lastRow="0" w:firstColumn="0" w:lastColumn="0" w:oddVBand="0" w:evenVBand="0" w:oddHBand="1" w:evenHBand="0" w:firstRowFirstColumn="0" w:firstRowLastColumn="0" w:lastRowFirstColumn="0" w:lastRowLastColumn="0"/>
+            </w:pPr>
+            <w:r>
+              <w:t>O(log</w:t>
+            </w:r>
+            <w:r>
+              <w:rPr>
+                <w:vertAlign w:val="subscript"/>
+              </w:rPr>
+              <w:t>2</w:t>
+            </w:r>
+            <w:r>
+              <w:t xml:space="preserve"> p)</w:t>
+            </w:r>
+          </w:p>
+        </w:tc>
+      </w:tr>
+    </w:tbl>
+    <w:p>
+      <w:pPr>
+        <w:rPr>
+          <w:i/>
+          <w:iCs/>
+        </w:rPr>
+      </w:pPr>
+      <w:r>
+        <w:rPr>
+          <w:i/>
+          <w:iCs/>
+        </w:rPr>
+        <w:t>p, n – počet parciel, počet nehnuteľností</w:t>
+      </w:r>
+    </w:p>
+    <w:p>
+      <w:pPr>
         <w:pStyle w:val="Nadpis1"/>
       </w:pPr>
-      <w:bookmarkStart w:id="4" w:name="_Toc181203863"/>
-      <w:r>
-        <w:lastRenderedPageBreak/>
+      <w:r>
         <w:t>Architektúra práce</w:t>
       </w:r>
       <w:bookmarkEnd w:id="4"/>
@@ -2125,6 +2969,7 @@
     </w:p>
     <w:p>
       <w:r>
+        <w:lastRenderedPageBreak/>
         <w:t xml:space="preserve">Ďalším modulom je </w:t>
       </w:r>
       <w:r>
@@ -2241,17 +3086,12 @@
       <w:bookmarkEnd w:id="5"/>
     </w:p>
     <w:p>
-      <w:pPr>
-        <w:rPr>
-          <w:lang w:val="en-US"/>
-        </w:rPr>
-      </w:pPr>
       <w:r>
         <w:rPr>
           <w:noProof/>
         </w:rPr>
         <w:drawing>
-          <wp:inline distT="0" distB="0" distL="0" distR="0" wp14:anchorId="39F7E7EF" wp14:editId="3525B2CC">
+          <wp:inline distT="0" distB="0" distL="0" distR="0" wp14:anchorId="39F7E7EF" wp14:editId="6E6EEB2D">
             <wp:extent cx="5760720" cy="4047490"/>
             <wp:effectExtent l="0" t="0" r="0" b="0"/>
             <wp:docPr id="652496352" name="Obrázok 2" descr="Obrázok, na ktorom je text, snímka obrazovky, písmo, diagram&#10;&#10;Automaticky generovaný popis"/>
@@ -2298,6 +3138,28 @@
             </a:graphic>
           </wp:inline>
         </w:drawing>
+      </w:r>
+    </w:p>
+    <w:p>
+      <w:r>
+        <w:t xml:space="preserve">Abstraktnú </w:t>
+      </w:r>
+      <w:r>
+        <w:t>vrstvu tvoria triedy AbstractNode a AbstractTree, ktoré majú dve generiká a to kľúč a dáta. Priama implementácia nášho stromu je v triede KdTreeNode a KdTree, ktoré dedia z abstraktnej vrstvy.</w:t>
+      </w:r>
+      <w:r>
+        <w:t xml:space="preserve"> Kľúče, ktoré sa vkladajú do stromu musia mať naimplementované rozhranie IComparable. </w:t>
+      </w:r>
+      <w:r>
+        <w:t xml:space="preserve">Do stromu vkladáme v tejto práci objekty GeoObjekt, Parcela, Nehnutelnost. Tie majú ako kľúč objekt </w:t>
+      </w:r>
+      <w:proofErr w:type="spellStart"/>
+      <w:r>
+        <w:t>GpsPos</w:t>
+      </w:r>
+      <w:proofErr w:type="spellEnd"/>
+      <w:r>
+        <w:t>.</w:t>
       </w:r>
     </w:p>
     <w:p>
@@ -2367,10 +3229,43 @@
       </w:r>
     </w:p>
     <w:p>
+      <w:r>
+        <w:t>Rozhranie IKatSys definuje operácie, ktoré implementuje trieda KatSys. Tieto operácie tvoria jadro samotnej aplikácie a využívajú sa v GUI. Trieda DataGenerator sa používa na generovanie náhodných dát a hodnôt v triede KatSys.</w:t>
+      </w:r>
+    </w:p>
+    <w:p>
       <w:pPr>
         <w:pStyle w:val="Nadpis2"/>
       </w:pPr>
       <w:bookmarkStart w:id="7" w:name="_Toc181203866"/>
+      <w:r>
+        <w:t>Opis implementácie operácií</w:t>
+      </w:r>
+    </w:p>
+    <w:p>
+      <w:r>
+        <w:t>Mazanie</w:t>
+      </w:r>
+    </w:p>
+    <w:p>
+      <w:r>
+        <w:t>Vkladanie</w:t>
+      </w:r>
+    </w:p>
+    <w:p>
+      <w:r>
+        <w:t>Hľadanie</w:t>
+      </w:r>
+    </w:p>
+    <w:p>
+      <w:r>
+        <w:t>Update</w:t>
+      </w:r>
+    </w:p>
+    <w:p>
+      <w:pPr>
+        <w:pStyle w:val="Nadpis2"/>
+      </w:pPr>
       <w:r>
         <w:t>Návrh riešenia práce so súbormi</w:t>
       </w:r>
@@ -2536,924 +3431,8 @@
           </wp:inline>
         </w:drawing>
       </w:r>
-    </w:p>
-    <w:p>
-      <w:pPr>
-        <w:rPr>
-          <w:rFonts w:asciiTheme="majorHAnsi" w:eastAsiaTheme="majorEastAsia" w:hAnsiTheme="majorHAnsi" w:cstheme="majorBidi"/>
-          <w:color w:val="0F4761" w:themeColor="accent1" w:themeShade="BF"/>
-          <w:sz w:val="32"/>
-          <w:szCs w:val="32"/>
-        </w:rPr>
-      </w:pPr>
       <w:bookmarkStart w:id="9" w:name="_Toc181203862"/>
-      <w:r>
-        <w:br w:type="page"/>
-      </w:r>
-    </w:p>
-    <w:p>
-      <w:pPr>
-        <w:pStyle w:val="Nadpis2"/>
-      </w:pPr>
-      <w:r>
-        <w:lastRenderedPageBreak/>
-        <w:t>Výpočtová zložitosť jednotlivých operácií</w:t>
-      </w:r>
       <w:bookmarkEnd w:id="9"/>
-    </w:p>
-    <w:tbl>
-      <w:tblPr>
-        <w:tblStyle w:val="Obyajntabuka5"/>
-        <w:tblW w:w="0" w:type="auto"/>
-        <w:tblLook w:val="04A0" w:firstRow="1" w:lastRow="0" w:firstColumn="1" w:lastColumn="0" w:noHBand="0" w:noVBand="1"/>
-      </w:tblPr>
-      <w:tblGrid>
-        <w:gridCol w:w="407"/>
-        <w:gridCol w:w="2995"/>
-        <w:gridCol w:w="1931"/>
-      </w:tblGrid>
-      <w:tr>
-        <w:trPr>
-          <w:cnfStyle w:val="100000000000" w:firstRow="1" w:lastRow="0" w:firstColumn="0" w:lastColumn="0" w:oddVBand="0" w:evenVBand="0" w:oddHBand="0" w:evenHBand="0" w:firstRowFirstColumn="0" w:firstRowLastColumn="0" w:lastRowFirstColumn="0" w:lastRowLastColumn="0"/>
-        </w:trPr>
-        <w:tc>
-          <w:tcPr>
-            <w:cnfStyle w:val="001000000100" w:firstRow="0" w:lastRow="0" w:firstColumn="1" w:lastColumn="0" w:oddVBand="0" w:evenVBand="0" w:oddHBand="0" w:evenHBand="0" w:firstRowFirstColumn="1" w:firstRowLastColumn="0" w:lastRowFirstColumn="0" w:lastRowLastColumn="0"/>
-            <w:tcW w:w="0" w:type="auto"/>
-            <w:tcBorders>
-              <w:top w:val="single" w:sz="12" w:space="0" w:color="auto"/>
-              <w:left w:val="single" w:sz="12" w:space="0" w:color="auto"/>
-            </w:tcBorders>
-          </w:tcPr>
-          <w:p>
-            <w:pPr>
-              <w:jc w:val="center"/>
-              <w:rPr>
-                <w:sz w:val="22"/>
-              </w:rPr>
-            </w:pPr>
-            <w:r>
-              <w:rPr>
-                <w:sz w:val="22"/>
-              </w:rPr>
-              <w:t>Č.</w:t>
-            </w:r>
-          </w:p>
-        </w:tc>
-        <w:tc>
-          <w:tcPr>
-            <w:tcW w:w="0" w:type="auto"/>
-            <w:tcBorders>
-              <w:top w:val="single" w:sz="12" w:space="0" w:color="auto"/>
-              <w:left w:val="single" w:sz="12" w:space="0" w:color="auto"/>
-            </w:tcBorders>
-            <w:vAlign w:val="center"/>
-          </w:tcPr>
-          <w:p>
-            <w:pPr>
-              <w:jc w:val="center"/>
-              <w:cnfStyle w:val="100000000000" w:firstRow="1" w:lastRow="0" w:firstColumn="0" w:lastColumn="0" w:oddVBand="0" w:evenVBand="0" w:oddHBand="0" w:evenHBand="0" w:firstRowFirstColumn="0" w:firstRowLastColumn="0" w:lastRowFirstColumn="0" w:lastRowLastColumn="0"/>
-              <w:rPr>
-                <w:i w:val="0"/>
-                <w:iCs w:val="0"/>
-                <w:sz w:val="22"/>
-              </w:rPr>
-            </w:pPr>
-            <w:r>
-              <w:rPr>
-                <w:sz w:val="22"/>
-              </w:rPr>
-              <w:t xml:space="preserve"> </w:t>
-            </w:r>
-            <w:r>
-              <w:rPr>
-                <w:b/>
-                <w:bCs/>
-                <w:i w:val="0"/>
-                <w:iCs w:val="0"/>
-                <w:sz w:val="22"/>
-              </w:rPr>
-              <w:t>Operácia</w:t>
-            </w:r>
-          </w:p>
-        </w:tc>
-        <w:tc>
-          <w:tcPr>
-            <w:tcW w:w="0" w:type="auto"/>
-            <w:tcBorders>
-              <w:top w:val="single" w:sz="12" w:space="0" w:color="auto"/>
-              <w:right w:val="single" w:sz="12" w:space="0" w:color="auto"/>
-            </w:tcBorders>
-            <w:vAlign w:val="center"/>
-          </w:tcPr>
-          <w:p>
-            <w:pPr>
-              <w:jc w:val="center"/>
-              <w:cnfStyle w:val="100000000000" w:firstRow="1" w:lastRow="0" w:firstColumn="0" w:lastColumn="0" w:oddVBand="0" w:evenVBand="0" w:oddHBand="0" w:evenHBand="0" w:firstRowFirstColumn="0" w:firstRowLastColumn="0" w:lastRowFirstColumn="0" w:lastRowLastColumn="0"/>
-              <w:rPr>
-                <w:i w:val="0"/>
-                <w:iCs w:val="0"/>
-                <w:sz w:val="22"/>
-              </w:rPr>
-            </w:pPr>
-            <w:r>
-              <w:rPr>
-                <w:i w:val="0"/>
-                <w:iCs w:val="0"/>
-                <w:sz w:val="22"/>
-              </w:rPr>
-              <w:t>Výpočtová zložitosť</w:t>
-            </w:r>
-          </w:p>
-        </w:tc>
-      </w:tr>
-      <w:tr>
-        <w:trPr>
-          <w:cnfStyle w:val="000000100000" w:firstRow="0" w:lastRow="0" w:firstColumn="0" w:lastColumn="0" w:oddVBand="0" w:evenVBand="0" w:oddHBand="1" w:evenHBand="0" w:firstRowFirstColumn="0" w:firstRowLastColumn="0" w:lastRowFirstColumn="0" w:lastRowLastColumn="0"/>
-        </w:trPr>
-        <w:tc>
-          <w:tcPr>
-            <w:cnfStyle w:val="001000000000" w:firstRow="0" w:lastRow="0" w:firstColumn="1" w:lastColumn="0" w:oddVBand="0" w:evenVBand="0" w:oddHBand="0" w:evenHBand="0" w:firstRowFirstColumn="0" w:firstRowLastColumn="0" w:lastRowFirstColumn="0" w:lastRowLastColumn="0"/>
-            <w:tcW w:w="0" w:type="auto"/>
-            <w:tcBorders>
-              <w:left w:val="single" w:sz="12" w:space="0" w:color="auto"/>
-            </w:tcBorders>
-          </w:tcPr>
-          <w:p>
-            <w:pPr>
-              <w:jc w:val="center"/>
-              <w:rPr>
-                <w:color w:val="074F6A" w:themeColor="accent4" w:themeShade="80"/>
-                <w:sz w:val="22"/>
-              </w:rPr>
-            </w:pPr>
-            <w:r>
-              <w:rPr>
-                <w:color w:val="074F6A" w:themeColor="accent4" w:themeShade="80"/>
-                <w:sz w:val="22"/>
-              </w:rPr>
-              <w:t>1.</w:t>
-            </w:r>
-          </w:p>
-        </w:tc>
-        <w:tc>
-          <w:tcPr>
-            <w:tcW w:w="0" w:type="auto"/>
-            <w:tcBorders>
-              <w:left w:val="single" w:sz="12" w:space="0" w:color="auto"/>
-            </w:tcBorders>
-            <w:vAlign w:val="center"/>
-          </w:tcPr>
-          <w:p>
-            <w:pPr>
-              <w:jc w:val="center"/>
-              <w:cnfStyle w:val="000000100000" w:firstRow="0" w:lastRow="0" w:firstColumn="0" w:lastColumn="0" w:oddVBand="0" w:evenVBand="0" w:oddHBand="1" w:evenHBand="0" w:firstRowFirstColumn="0" w:firstRowLastColumn="0" w:lastRowFirstColumn="0" w:lastRowLastColumn="0"/>
-              <w:rPr>
-                <w:color w:val="074F6A" w:themeColor="accent4" w:themeShade="80"/>
-              </w:rPr>
-            </w:pPr>
-            <w:r>
-              <w:rPr>
-                <w:color w:val="074F6A" w:themeColor="accent4" w:themeShade="80"/>
-              </w:rPr>
-              <w:t>Vyhľadanie nehnuteľností</w:t>
-            </w:r>
-          </w:p>
-        </w:tc>
-        <w:tc>
-          <w:tcPr>
-            <w:tcW w:w="0" w:type="auto"/>
-            <w:tcBorders>
-              <w:right w:val="single" w:sz="12" w:space="0" w:color="auto"/>
-            </w:tcBorders>
-            <w:vAlign w:val="center"/>
-          </w:tcPr>
-          <w:p>
-            <w:pPr>
-              <w:jc w:val="center"/>
-              <w:cnfStyle w:val="000000100000" w:firstRow="0" w:lastRow="0" w:firstColumn="0" w:lastColumn="0" w:oddVBand="0" w:evenVBand="0" w:oddHBand="1" w:evenHBand="0" w:firstRowFirstColumn="0" w:firstRowLastColumn="0" w:lastRowFirstColumn="0" w:lastRowLastColumn="0"/>
-            </w:pPr>
-            <w:r>
-              <w:t>O(log</w:t>
-            </w:r>
-            <w:r>
-              <w:rPr>
-                <w:vertAlign w:val="subscript"/>
-              </w:rPr>
-              <w:t>2</w:t>
-            </w:r>
-            <w:r>
-              <w:t xml:space="preserve"> </w:t>
-            </w:r>
-            <w:r>
-              <w:t>n</w:t>
-            </w:r>
-            <w:r>
-              <w:t>)</w:t>
-            </w:r>
-          </w:p>
-        </w:tc>
-      </w:tr>
-      <w:tr>
-        <w:tc>
-          <w:tcPr>
-            <w:cnfStyle w:val="001000000000" w:firstRow="0" w:lastRow="0" w:firstColumn="1" w:lastColumn="0" w:oddVBand="0" w:evenVBand="0" w:oddHBand="0" w:evenHBand="0" w:firstRowFirstColumn="0" w:firstRowLastColumn="0" w:lastRowFirstColumn="0" w:lastRowLastColumn="0"/>
-            <w:tcW w:w="0" w:type="auto"/>
-            <w:tcBorders>
-              <w:left w:val="single" w:sz="12" w:space="0" w:color="auto"/>
-            </w:tcBorders>
-          </w:tcPr>
-          <w:p>
-            <w:pPr>
-              <w:jc w:val="center"/>
-              <w:rPr>
-                <w:color w:val="074F6A" w:themeColor="accent4" w:themeShade="80"/>
-                <w:sz w:val="22"/>
-              </w:rPr>
-            </w:pPr>
-            <w:r>
-              <w:rPr>
-                <w:color w:val="074F6A" w:themeColor="accent4" w:themeShade="80"/>
-                <w:sz w:val="22"/>
-              </w:rPr>
-              <w:t>2.</w:t>
-            </w:r>
-          </w:p>
-        </w:tc>
-        <w:tc>
-          <w:tcPr>
-            <w:tcW w:w="0" w:type="auto"/>
-            <w:tcBorders>
-              <w:left w:val="single" w:sz="12" w:space="0" w:color="auto"/>
-            </w:tcBorders>
-            <w:vAlign w:val="center"/>
-          </w:tcPr>
-          <w:p>
-            <w:pPr>
-              <w:jc w:val="center"/>
-              <w:cnfStyle w:val="000000000000" w:firstRow="0" w:lastRow="0" w:firstColumn="0" w:lastColumn="0" w:oddVBand="0" w:evenVBand="0" w:oddHBand="0" w:evenHBand="0" w:firstRowFirstColumn="0" w:firstRowLastColumn="0" w:lastRowFirstColumn="0" w:lastRowLastColumn="0"/>
-              <w:rPr>
-                <w:color w:val="074F6A" w:themeColor="accent4" w:themeShade="80"/>
-              </w:rPr>
-            </w:pPr>
-            <w:r>
-              <w:rPr>
-                <w:color w:val="074F6A" w:themeColor="accent4" w:themeShade="80"/>
-              </w:rPr>
-              <w:t>Vyhľadanie parciel</w:t>
-            </w:r>
-          </w:p>
-        </w:tc>
-        <w:tc>
-          <w:tcPr>
-            <w:tcW w:w="0" w:type="auto"/>
-            <w:tcBorders>
-              <w:right w:val="single" w:sz="12" w:space="0" w:color="auto"/>
-            </w:tcBorders>
-            <w:vAlign w:val="center"/>
-          </w:tcPr>
-          <w:p>
-            <w:pPr>
-              <w:jc w:val="center"/>
-              <w:cnfStyle w:val="000000000000" w:firstRow="0" w:lastRow="0" w:firstColumn="0" w:lastColumn="0" w:oddVBand="0" w:evenVBand="0" w:oddHBand="0" w:evenHBand="0" w:firstRowFirstColumn="0" w:firstRowLastColumn="0" w:lastRowFirstColumn="0" w:lastRowLastColumn="0"/>
-            </w:pPr>
-            <w:r>
-              <w:t>O(log</w:t>
-            </w:r>
-            <w:r>
-              <w:rPr>
-                <w:vertAlign w:val="subscript"/>
-              </w:rPr>
-              <w:t>2</w:t>
-            </w:r>
-            <w:r>
-              <w:t xml:space="preserve"> p)</w:t>
-            </w:r>
-          </w:p>
-        </w:tc>
-      </w:tr>
-      <w:tr>
-        <w:trPr>
-          <w:cnfStyle w:val="000000100000" w:firstRow="0" w:lastRow="0" w:firstColumn="0" w:lastColumn="0" w:oddVBand="0" w:evenVBand="0" w:oddHBand="1" w:evenHBand="0" w:firstRowFirstColumn="0" w:firstRowLastColumn="0" w:lastRowFirstColumn="0" w:lastRowLastColumn="0"/>
-        </w:trPr>
-        <w:tc>
-          <w:tcPr>
-            <w:cnfStyle w:val="001000000000" w:firstRow="0" w:lastRow="0" w:firstColumn="1" w:lastColumn="0" w:oddVBand="0" w:evenVBand="0" w:oddHBand="0" w:evenHBand="0" w:firstRowFirstColumn="0" w:firstRowLastColumn="0" w:lastRowFirstColumn="0" w:lastRowLastColumn="0"/>
-            <w:tcW w:w="0" w:type="auto"/>
-            <w:tcBorders>
-              <w:left w:val="single" w:sz="12" w:space="0" w:color="auto"/>
-            </w:tcBorders>
-          </w:tcPr>
-          <w:p>
-            <w:pPr>
-              <w:jc w:val="center"/>
-              <w:rPr>
-                <w:color w:val="074F6A" w:themeColor="accent4" w:themeShade="80"/>
-                <w:sz w:val="22"/>
-              </w:rPr>
-            </w:pPr>
-            <w:r>
-              <w:rPr>
-                <w:color w:val="074F6A" w:themeColor="accent4" w:themeShade="80"/>
-                <w:sz w:val="22"/>
-              </w:rPr>
-              <w:t>3.</w:t>
-            </w:r>
-          </w:p>
-        </w:tc>
-        <w:tc>
-          <w:tcPr>
-            <w:tcW w:w="0" w:type="auto"/>
-            <w:tcBorders>
-              <w:left w:val="single" w:sz="12" w:space="0" w:color="auto"/>
-            </w:tcBorders>
-            <w:vAlign w:val="center"/>
-          </w:tcPr>
-          <w:p>
-            <w:pPr>
-              <w:jc w:val="center"/>
-              <w:cnfStyle w:val="000000100000" w:firstRow="0" w:lastRow="0" w:firstColumn="0" w:lastColumn="0" w:oddVBand="0" w:evenVBand="0" w:oddHBand="1" w:evenHBand="0" w:firstRowFirstColumn="0" w:firstRowLastColumn="0" w:lastRowFirstColumn="0" w:lastRowLastColumn="0"/>
-              <w:rPr>
-                <w:color w:val="074F6A" w:themeColor="accent4" w:themeShade="80"/>
-              </w:rPr>
-            </w:pPr>
-            <w:r>
-              <w:rPr>
-                <w:color w:val="074F6A" w:themeColor="accent4" w:themeShade="80"/>
-              </w:rPr>
-              <w:t>Vyhľadanie všetkých objektov</w:t>
-            </w:r>
-          </w:p>
-        </w:tc>
-        <w:tc>
-          <w:tcPr>
-            <w:tcW w:w="0" w:type="auto"/>
-            <w:tcBorders>
-              <w:right w:val="single" w:sz="12" w:space="0" w:color="auto"/>
-            </w:tcBorders>
-            <w:vAlign w:val="center"/>
-          </w:tcPr>
-          <w:p>
-            <w:pPr>
-              <w:jc w:val="center"/>
-              <w:cnfStyle w:val="000000100000" w:firstRow="0" w:lastRow="0" w:firstColumn="0" w:lastColumn="0" w:oddVBand="0" w:evenVBand="0" w:oddHBand="1" w:evenHBand="0" w:firstRowFirstColumn="0" w:firstRowLastColumn="0" w:lastRowFirstColumn="0" w:lastRowLastColumn="0"/>
-            </w:pPr>
-            <w:r>
-              <w:t>O(log</w:t>
-            </w:r>
-            <w:r>
-              <w:rPr>
-                <w:vertAlign w:val="subscript"/>
-              </w:rPr>
-              <w:t>2</w:t>
-            </w:r>
-            <w:r>
-              <w:t xml:space="preserve"> p+n)</w:t>
-            </w:r>
-          </w:p>
-        </w:tc>
-      </w:tr>
-      <w:tr>
-        <w:tc>
-          <w:tcPr>
-            <w:cnfStyle w:val="001000000000" w:firstRow="0" w:lastRow="0" w:firstColumn="1" w:lastColumn="0" w:oddVBand="0" w:evenVBand="0" w:oddHBand="0" w:evenHBand="0" w:firstRowFirstColumn="0" w:firstRowLastColumn="0" w:lastRowFirstColumn="0" w:lastRowLastColumn="0"/>
-            <w:tcW w:w="0" w:type="auto"/>
-            <w:tcBorders>
-              <w:left w:val="single" w:sz="12" w:space="0" w:color="auto"/>
-            </w:tcBorders>
-          </w:tcPr>
-          <w:p>
-            <w:pPr>
-              <w:jc w:val="center"/>
-              <w:rPr>
-                <w:color w:val="074F6A" w:themeColor="accent4" w:themeShade="80"/>
-                <w:sz w:val="22"/>
-              </w:rPr>
-            </w:pPr>
-            <w:r>
-              <w:rPr>
-                <w:color w:val="074F6A" w:themeColor="accent4" w:themeShade="80"/>
-                <w:sz w:val="22"/>
-              </w:rPr>
-              <w:t>4.</w:t>
-            </w:r>
-          </w:p>
-        </w:tc>
-        <w:tc>
-          <w:tcPr>
-            <w:tcW w:w="0" w:type="auto"/>
-            <w:tcBorders>
-              <w:left w:val="single" w:sz="12" w:space="0" w:color="auto"/>
-            </w:tcBorders>
-            <w:vAlign w:val="center"/>
-          </w:tcPr>
-          <w:p>
-            <w:pPr>
-              <w:jc w:val="center"/>
-              <w:cnfStyle w:val="000000000000" w:firstRow="0" w:lastRow="0" w:firstColumn="0" w:lastColumn="0" w:oddVBand="0" w:evenVBand="0" w:oddHBand="0" w:evenHBand="0" w:firstRowFirstColumn="0" w:firstRowLastColumn="0" w:lastRowFirstColumn="0" w:lastRowLastColumn="0"/>
-              <w:rPr>
-                <w:color w:val="074F6A" w:themeColor="accent4" w:themeShade="80"/>
-              </w:rPr>
-            </w:pPr>
-            <w:r>
-              <w:rPr>
-                <w:color w:val="074F6A" w:themeColor="accent4" w:themeShade="80"/>
-              </w:rPr>
-              <w:t>Pridanie nehnuteľnosti</w:t>
-            </w:r>
-          </w:p>
-        </w:tc>
-        <w:tc>
-          <w:tcPr>
-            <w:tcW w:w="0" w:type="auto"/>
-            <w:tcBorders>
-              <w:right w:val="single" w:sz="12" w:space="0" w:color="auto"/>
-            </w:tcBorders>
-            <w:vAlign w:val="center"/>
-          </w:tcPr>
-          <w:p>
-            <w:pPr>
-              <w:jc w:val="center"/>
-              <w:cnfStyle w:val="000000000000" w:firstRow="0" w:lastRow="0" w:firstColumn="0" w:lastColumn="0" w:oddVBand="0" w:evenVBand="0" w:oddHBand="0" w:evenHBand="0" w:firstRowFirstColumn="0" w:firstRowLastColumn="0" w:lastRowFirstColumn="0" w:lastRowLastColumn="0"/>
-            </w:pPr>
-            <w:r>
-              <w:t>O(log</w:t>
-            </w:r>
-            <w:r>
-              <w:rPr>
-                <w:vertAlign w:val="subscript"/>
-              </w:rPr>
-              <w:t>2</w:t>
-            </w:r>
-            <w:r>
-              <w:t xml:space="preserve"> </w:t>
-            </w:r>
-            <w:r>
-              <w:t>n</w:t>
-            </w:r>
-            <w:r>
-              <w:t>)</w:t>
-            </w:r>
-          </w:p>
-        </w:tc>
-      </w:tr>
-      <w:tr>
-        <w:trPr>
-          <w:cnfStyle w:val="000000100000" w:firstRow="0" w:lastRow="0" w:firstColumn="0" w:lastColumn="0" w:oddVBand="0" w:evenVBand="0" w:oddHBand="1" w:evenHBand="0" w:firstRowFirstColumn="0" w:firstRowLastColumn="0" w:lastRowFirstColumn="0" w:lastRowLastColumn="0"/>
-        </w:trPr>
-        <w:tc>
-          <w:tcPr>
-            <w:cnfStyle w:val="001000000000" w:firstRow="0" w:lastRow="0" w:firstColumn="1" w:lastColumn="0" w:oddVBand="0" w:evenVBand="0" w:oddHBand="0" w:evenHBand="0" w:firstRowFirstColumn="0" w:firstRowLastColumn="0" w:lastRowFirstColumn="0" w:lastRowLastColumn="0"/>
-            <w:tcW w:w="0" w:type="auto"/>
-            <w:tcBorders>
-              <w:left w:val="single" w:sz="12" w:space="0" w:color="auto"/>
-            </w:tcBorders>
-          </w:tcPr>
-          <w:p>
-            <w:pPr>
-              <w:jc w:val="center"/>
-              <w:rPr>
-                <w:color w:val="074F6A" w:themeColor="accent4" w:themeShade="80"/>
-                <w:sz w:val="22"/>
-              </w:rPr>
-            </w:pPr>
-            <w:r>
-              <w:rPr>
-                <w:color w:val="074F6A" w:themeColor="accent4" w:themeShade="80"/>
-                <w:sz w:val="22"/>
-              </w:rPr>
-              <w:t>5.</w:t>
-            </w:r>
-          </w:p>
-        </w:tc>
-        <w:tc>
-          <w:tcPr>
-            <w:tcW w:w="0" w:type="auto"/>
-            <w:tcBorders>
-              <w:left w:val="single" w:sz="12" w:space="0" w:color="auto"/>
-            </w:tcBorders>
-            <w:vAlign w:val="center"/>
-          </w:tcPr>
-          <w:p>
-            <w:pPr>
-              <w:jc w:val="center"/>
-              <w:cnfStyle w:val="000000100000" w:firstRow="0" w:lastRow="0" w:firstColumn="0" w:lastColumn="0" w:oddVBand="0" w:evenVBand="0" w:oddHBand="1" w:evenHBand="0" w:firstRowFirstColumn="0" w:firstRowLastColumn="0" w:lastRowFirstColumn="0" w:lastRowLastColumn="0"/>
-              <w:rPr>
-                <w:color w:val="074F6A" w:themeColor="accent4" w:themeShade="80"/>
-              </w:rPr>
-            </w:pPr>
-            <w:r>
-              <w:rPr>
-                <w:color w:val="074F6A" w:themeColor="accent4" w:themeShade="80"/>
-              </w:rPr>
-              <w:t>Pridanie parcely</w:t>
-            </w:r>
-          </w:p>
-        </w:tc>
-        <w:tc>
-          <w:tcPr>
-            <w:tcW w:w="0" w:type="auto"/>
-            <w:tcBorders>
-              <w:right w:val="single" w:sz="12" w:space="0" w:color="auto"/>
-            </w:tcBorders>
-            <w:vAlign w:val="center"/>
-          </w:tcPr>
-          <w:p>
-            <w:pPr>
-              <w:jc w:val="center"/>
-              <w:cnfStyle w:val="000000100000" w:firstRow="0" w:lastRow="0" w:firstColumn="0" w:lastColumn="0" w:oddVBand="0" w:evenVBand="0" w:oddHBand="1" w:evenHBand="0" w:firstRowFirstColumn="0" w:firstRowLastColumn="0" w:lastRowFirstColumn="0" w:lastRowLastColumn="0"/>
-            </w:pPr>
-            <w:r>
-              <w:t>O(log</w:t>
-            </w:r>
-            <w:r>
-              <w:rPr>
-                <w:vertAlign w:val="subscript"/>
-              </w:rPr>
-              <w:t>2</w:t>
-            </w:r>
-            <w:r>
-              <w:t xml:space="preserve"> p)</w:t>
-            </w:r>
-          </w:p>
-        </w:tc>
-      </w:tr>
-      <w:tr>
-        <w:tc>
-          <w:tcPr>
-            <w:cnfStyle w:val="001000000000" w:firstRow="0" w:lastRow="0" w:firstColumn="1" w:lastColumn="0" w:oddVBand="0" w:evenVBand="0" w:oddHBand="0" w:evenHBand="0" w:firstRowFirstColumn="0" w:firstRowLastColumn="0" w:lastRowFirstColumn="0" w:lastRowLastColumn="0"/>
-            <w:tcW w:w="0" w:type="auto"/>
-            <w:tcBorders>
-              <w:left w:val="single" w:sz="12" w:space="0" w:color="auto"/>
-            </w:tcBorders>
-          </w:tcPr>
-          <w:p>
-            <w:pPr>
-              <w:jc w:val="center"/>
-              <w:rPr>
-                <w:color w:val="074F6A" w:themeColor="accent4" w:themeShade="80"/>
-                <w:sz w:val="22"/>
-              </w:rPr>
-            </w:pPr>
-            <w:r>
-              <w:rPr>
-                <w:color w:val="074F6A" w:themeColor="accent4" w:themeShade="80"/>
-                <w:sz w:val="22"/>
-              </w:rPr>
-              <w:t>6.</w:t>
-            </w:r>
-          </w:p>
-        </w:tc>
-        <w:tc>
-          <w:tcPr>
-            <w:tcW w:w="0" w:type="auto"/>
-            <w:tcBorders>
-              <w:left w:val="single" w:sz="12" w:space="0" w:color="auto"/>
-            </w:tcBorders>
-            <w:vAlign w:val="center"/>
-          </w:tcPr>
-          <w:p>
-            <w:pPr>
-              <w:jc w:val="center"/>
-              <w:cnfStyle w:val="000000000000" w:firstRow="0" w:lastRow="0" w:firstColumn="0" w:lastColumn="0" w:oddVBand="0" w:evenVBand="0" w:oddHBand="0" w:evenHBand="0" w:firstRowFirstColumn="0" w:firstRowLastColumn="0" w:lastRowFirstColumn="0" w:lastRowLastColumn="0"/>
-              <w:rPr>
-                <w:color w:val="074F6A" w:themeColor="accent4" w:themeShade="80"/>
-              </w:rPr>
-            </w:pPr>
-            <w:r>
-              <w:rPr>
-                <w:color w:val="074F6A" w:themeColor="accent4" w:themeShade="80"/>
-              </w:rPr>
-              <w:t>Editácia nehnuteľnosti</w:t>
-            </w:r>
-          </w:p>
-        </w:tc>
-        <w:tc>
-          <w:tcPr>
-            <w:tcW w:w="0" w:type="auto"/>
-            <w:tcBorders>
-              <w:right w:val="single" w:sz="12" w:space="0" w:color="auto"/>
-            </w:tcBorders>
-            <w:vAlign w:val="center"/>
-          </w:tcPr>
-          <w:p>
-            <w:pPr>
-              <w:jc w:val="center"/>
-              <w:cnfStyle w:val="000000000000" w:firstRow="0" w:lastRow="0" w:firstColumn="0" w:lastColumn="0" w:oddVBand="0" w:evenVBand="0" w:oddHBand="0" w:evenHBand="0" w:firstRowFirstColumn="0" w:firstRowLastColumn="0" w:lastRowFirstColumn="0" w:lastRowLastColumn="0"/>
-            </w:pPr>
-            <w:r>
-              <w:t>O(log</w:t>
-            </w:r>
-            <w:r>
-              <w:rPr>
-                <w:vertAlign w:val="subscript"/>
-              </w:rPr>
-              <w:t>2</w:t>
-            </w:r>
-            <w:r>
-              <w:t xml:space="preserve"> </w:t>
-            </w:r>
-            <w:r>
-              <w:t>n</w:t>
-            </w:r>
-            <w:r>
-              <w:t>)</w:t>
-            </w:r>
-          </w:p>
-        </w:tc>
-      </w:tr>
-      <w:tr>
-        <w:trPr>
-          <w:cnfStyle w:val="000000100000" w:firstRow="0" w:lastRow="0" w:firstColumn="0" w:lastColumn="0" w:oddVBand="0" w:evenVBand="0" w:oddHBand="1" w:evenHBand="0" w:firstRowFirstColumn="0" w:firstRowLastColumn="0" w:lastRowFirstColumn="0" w:lastRowLastColumn="0"/>
-        </w:trPr>
-        <w:tc>
-          <w:tcPr>
-            <w:cnfStyle w:val="001000000000" w:firstRow="0" w:lastRow="0" w:firstColumn="1" w:lastColumn="0" w:oddVBand="0" w:evenVBand="0" w:oddHBand="0" w:evenHBand="0" w:firstRowFirstColumn="0" w:firstRowLastColumn="0" w:lastRowFirstColumn="0" w:lastRowLastColumn="0"/>
-            <w:tcW w:w="0" w:type="auto"/>
-            <w:tcBorders>
-              <w:left w:val="single" w:sz="12" w:space="0" w:color="auto"/>
-            </w:tcBorders>
-          </w:tcPr>
-          <w:p>
-            <w:pPr>
-              <w:jc w:val="center"/>
-              <w:rPr>
-                <w:color w:val="074F6A" w:themeColor="accent4" w:themeShade="80"/>
-                <w:sz w:val="22"/>
-              </w:rPr>
-            </w:pPr>
-            <w:r>
-              <w:rPr>
-                <w:color w:val="074F6A" w:themeColor="accent4" w:themeShade="80"/>
-                <w:sz w:val="22"/>
-              </w:rPr>
-              <w:t>7.</w:t>
-            </w:r>
-          </w:p>
-        </w:tc>
-        <w:tc>
-          <w:tcPr>
-            <w:tcW w:w="0" w:type="auto"/>
-            <w:tcBorders>
-              <w:left w:val="single" w:sz="12" w:space="0" w:color="auto"/>
-            </w:tcBorders>
-            <w:vAlign w:val="center"/>
-          </w:tcPr>
-          <w:p>
-            <w:pPr>
-              <w:jc w:val="center"/>
-              <w:cnfStyle w:val="000000100000" w:firstRow="0" w:lastRow="0" w:firstColumn="0" w:lastColumn="0" w:oddVBand="0" w:evenVBand="0" w:oddHBand="1" w:evenHBand="0" w:firstRowFirstColumn="0" w:firstRowLastColumn="0" w:lastRowFirstColumn="0" w:lastRowLastColumn="0"/>
-              <w:rPr>
-                <w:color w:val="074F6A" w:themeColor="accent4" w:themeShade="80"/>
-              </w:rPr>
-            </w:pPr>
-            <w:r>
-              <w:rPr>
-                <w:color w:val="074F6A" w:themeColor="accent4" w:themeShade="80"/>
-              </w:rPr>
-              <w:t>Editácia parcely</w:t>
-            </w:r>
-          </w:p>
-        </w:tc>
-        <w:tc>
-          <w:tcPr>
-            <w:tcW w:w="0" w:type="auto"/>
-            <w:tcBorders>
-              <w:right w:val="single" w:sz="12" w:space="0" w:color="auto"/>
-            </w:tcBorders>
-            <w:vAlign w:val="center"/>
-          </w:tcPr>
-          <w:p>
-            <w:pPr>
-              <w:jc w:val="center"/>
-              <w:cnfStyle w:val="000000100000" w:firstRow="0" w:lastRow="0" w:firstColumn="0" w:lastColumn="0" w:oddVBand="0" w:evenVBand="0" w:oddHBand="1" w:evenHBand="0" w:firstRowFirstColumn="0" w:firstRowLastColumn="0" w:lastRowFirstColumn="0" w:lastRowLastColumn="0"/>
-            </w:pPr>
-            <w:r>
-              <w:t>O(log</w:t>
-            </w:r>
-            <w:r>
-              <w:rPr>
-                <w:vertAlign w:val="subscript"/>
-              </w:rPr>
-              <w:t>2</w:t>
-            </w:r>
-            <w:r>
-              <w:t xml:space="preserve"> p)</w:t>
-            </w:r>
-          </w:p>
-        </w:tc>
-      </w:tr>
-      <w:tr>
-        <w:tc>
-          <w:tcPr>
-            <w:cnfStyle w:val="001000000000" w:firstRow="0" w:lastRow="0" w:firstColumn="1" w:lastColumn="0" w:oddVBand="0" w:evenVBand="0" w:oddHBand="0" w:evenHBand="0" w:firstRowFirstColumn="0" w:firstRowLastColumn="0" w:lastRowFirstColumn="0" w:lastRowLastColumn="0"/>
-            <w:tcW w:w="0" w:type="auto"/>
-            <w:tcBorders>
-              <w:left w:val="single" w:sz="12" w:space="0" w:color="auto"/>
-            </w:tcBorders>
-          </w:tcPr>
-          <w:p>
-            <w:pPr>
-              <w:jc w:val="center"/>
-              <w:rPr>
-                <w:color w:val="074F6A" w:themeColor="accent4" w:themeShade="80"/>
-                <w:sz w:val="22"/>
-              </w:rPr>
-            </w:pPr>
-            <w:r>
-              <w:rPr>
-                <w:color w:val="074F6A" w:themeColor="accent4" w:themeShade="80"/>
-                <w:sz w:val="22"/>
-              </w:rPr>
-              <w:t>8.</w:t>
-            </w:r>
-          </w:p>
-        </w:tc>
-        <w:tc>
-          <w:tcPr>
-            <w:tcW w:w="0" w:type="auto"/>
-            <w:tcBorders>
-              <w:left w:val="single" w:sz="12" w:space="0" w:color="auto"/>
-            </w:tcBorders>
-            <w:vAlign w:val="center"/>
-          </w:tcPr>
-          <w:p>
-            <w:pPr>
-              <w:jc w:val="center"/>
-              <w:cnfStyle w:val="000000000000" w:firstRow="0" w:lastRow="0" w:firstColumn="0" w:lastColumn="0" w:oddVBand="0" w:evenVBand="0" w:oddHBand="0" w:evenHBand="0" w:firstRowFirstColumn="0" w:firstRowLastColumn="0" w:lastRowFirstColumn="0" w:lastRowLastColumn="0"/>
-              <w:rPr>
-                <w:color w:val="074F6A" w:themeColor="accent4" w:themeShade="80"/>
-              </w:rPr>
-            </w:pPr>
-            <w:r>
-              <w:rPr>
-                <w:color w:val="074F6A" w:themeColor="accent4" w:themeShade="80"/>
-              </w:rPr>
-              <w:t>Vyradenie nehnuteľnosti</w:t>
-            </w:r>
-          </w:p>
-        </w:tc>
-        <w:tc>
-          <w:tcPr>
-            <w:tcW w:w="0" w:type="auto"/>
-            <w:tcBorders>
-              <w:right w:val="single" w:sz="12" w:space="0" w:color="auto"/>
-            </w:tcBorders>
-            <w:vAlign w:val="center"/>
-          </w:tcPr>
-          <w:p>
-            <w:pPr>
-              <w:jc w:val="center"/>
-              <w:cnfStyle w:val="000000000000" w:firstRow="0" w:lastRow="0" w:firstColumn="0" w:lastColumn="0" w:oddVBand="0" w:evenVBand="0" w:oddHBand="0" w:evenHBand="0" w:firstRowFirstColumn="0" w:firstRowLastColumn="0" w:lastRowFirstColumn="0" w:lastRowLastColumn="0"/>
-            </w:pPr>
-            <w:r>
-              <w:t>O(log</w:t>
-            </w:r>
-            <w:r>
-              <w:rPr>
-                <w:vertAlign w:val="subscript"/>
-              </w:rPr>
-              <w:t>2</w:t>
-            </w:r>
-            <w:r>
-              <w:t xml:space="preserve"> </w:t>
-            </w:r>
-            <w:r>
-              <w:t>n</w:t>
-            </w:r>
-            <w:r>
-              <w:t>)</w:t>
-            </w:r>
-          </w:p>
-        </w:tc>
-      </w:tr>
-      <w:tr>
-        <w:trPr>
-          <w:cnfStyle w:val="000000100000" w:firstRow="0" w:lastRow="0" w:firstColumn="0" w:lastColumn="0" w:oddVBand="0" w:evenVBand="0" w:oddHBand="1" w:evenHBand="0" w:firstRowFirstColumn="0" w:firstRowLastColumn="0" w:lastRowFirstColumn="0" w:lastRowLastColumn="0"/>
-        </w:trPr>
-        <w:tc>
-          <w:tcPr>
-            <w:cnfStyle w:val="001000000000" w:firstRow="0" w:lastRow="0" w:firstColumn="1" w:lastColumn="0" w:oddVBand="0" w:evenVBand="0" w:oddHBand="0" w:evenHBand="0" w:firstRowFirstColumn="0" w:firstRowLastColumn="0" w:lastRowFirstColumn="0" w:lastRowLastColumn="0"/>
-            <w:tcW w:w="0" w:type="auto"/>
-            <w:tcBorders>
-              <w:left w:val="single" w:sz="12" w:space="0" w:color="auto"/>
-              <w:bottom w:val="single" w:sz="12" w:space="0" w:color="auto"/>
-            </w:tcBorders>
-          </w:tcPr>
-          <w:p>
-            <w:pPr>
-              <w:jc w:val="center"/>
-              <w:rPr>
-                <w:color w:val="074F6A" w:themeColor="accent4" w:themeShade="80"/>
-                <w:sz w:val="22"/>
-              </w:rPr>
-            </w:pPr>
-            <w:r>
-              <w:rPr>
-                <w:color w:val="074F6A" w:themeColor="accent4" w:themeShade="80"/>
-                <w:sz w:val="22"/>
-              </w:rPr>
-              <w:t>9.</w:t>
-            </w:r>
-          </w:p>
-        </w:tc>
-        <w:tc>
-          <w:tcPr>
-            <w:tcW w:w="0" w:type="auto"/>
-            <w:tcBorders>
-              <w:left w:val="single" w:sz="12" w:space="0" w:color="auto"/>
-              <w:bottom w:val="single" w:sz="12" w:space="0" w:color="auto"/>
-            </w:tcBorders>
-            <w:vAlign w:val="center"/>
-          </w:tcPr>
-          <w:p>
-            <w:pPr>
-              <w:jc w:val="center"/>
-              <w:cnfStyle w:val="000000100000" w:firstRow="0" w:lastRow="0" w:firstColumn="0" w:lastColumn="0" w:oddVBand="0" w:evenVBand="0" w:oddHBand="1" w:evenHBand="0" w:firstRowFirstColumn="0" w:firstRowLastColumn="0" w:lastRowFirstColumn="0" w:lastRowLastColumn="0"/>
-              <w:rPr>
-                <w:color w:val="074F6A" w:themeColor="accent4" w:themeShade="80"/>
-              </w:rPr>
-            </w:pPr>
-            <w:r>
-              <w:rPr>
-                <w:color w:val="074F6A" w:themeColor="accent4" w:themeShade="80"/>
-              </w:rPr>
-              <w:t>Vyradenie parcely</w:t>
-            </w:r>
-          </w:p>
-        </w:tc>
-        <w:tc>
-          <w:tcPr>
-            <w:tcW w:w="0" w:type="auto"/>
-            <w:tcBorders>
-              <w:bottom w:val="single" w:sz="12" w:space="0" w:color="auto"/>
-              <w:right w:val="single" w:sz="12" w:space="0" w:color="auto"/>
-            </w:tcBorders>
-            <w:vAlign w:val="center"/>
-          </w:tcPr>
-          <w:p>
-            <w:pPr>
-              <w:jc w:val="center"/>
-              <w:cnfStyle w:val="000000100000" w:firstRow="0" w:lastRow="0" w:firstColumn="0" w:lastColumn="0" w:oddVBand="0" w:evenVBand="0" w:oddHBand="1" w:evenHBand="0" w:firstRowFirstColumn="0" w:firstRowLastColumn="0" w:lastRowFirstColumn="0" w:lastRowLastColumn="0"/>
-            </w:pPr>
-            <w:r>
-              <w:t>O(log</w:t>
-            </w:r>
-            <w:r>
-              <w:rPr>
-                <w:vertAlign w:val="subscript"/>
-              </w:rPr>
-              <w:t>2</w:t>
-            </w:r>
-            <w:r>
-              <w:t xml:space="preserve"> p)</w:t>
-            </w:r>
-          </w:p>
-        </w:tc>
-      </w:tr>
-    </w:tbl>
-    <w:p>
-      <w:pPr>
-        <w:rPr>
-          <w:i/>
-          <w:iCs/>
-        </w:rPr>
-      </w:pPr>
-      <w:r>
-        <w:rPr>
-          <w:i/>
-          <w:iCs/>
-        </w:rPr>
-        <w:t>p,</w:t>
-      </w:r>
-      <w:r>
-        <w:rPr>
-          <w:i/>
-          <w:iCs/>
-        </w:rPr>
-        <w:t xml:space="preserve"> </w:t>
-      </w:r>
-      <w:r>
-        <w:rPr>
-          <w:i/>
-          <w:iCs/>
-        </w:rPr>
-        <w:t xml:space="preserve">n – počet parciel, </w:t>
-      </w:r>
-      <w:r>
-        <w:rPr>
-          <w:i/>
-          <w:iCs/>
-        </w:rPr>
-        <w:t xml:space="preserve">počet </w:t>
-      </w:r>
-      <w:r>
-        <w:rPr>
-          <w:i/>
-          <w:iCs/>
-        </w:rPr>
-        <w:t>nehnuteľností</w:t>
-      </w:r>
     </w:p>
     <w:sectPr>
       <w:headerReference w:type="default" r:id="rId14"/>

</xml_diff>

<commit_message>
Pridané opisy do dokumentácie SP
</commit_message>
<xml_diff>
--- a/doc/dokumentaciaSP1.docx
+++ b/doc/dokumentaciaSP1.docx
@@ -201,7 +201,7 @@
           <w:r>
             <w:fldChar w:fldCharType="separate"/>
           </w:r>
-          <w:hyperlink w:anchor="_Toc181203858" w:history="1">
+          <w:hyperlink w:anchor="_Toc181373824" w:history="1">
             <w:r>
               <w:rPr>
                 <w:rStyle w:val="Hypertextovprepojenie"/>
@@ -228,7 +228,7 @@
                 <w:noProof/>
                 <w:webHidden/>
               </w:rPr>
-              <w:instrText xml:space="preserve"> PAGEREF _Toc181203858 \h </w:instrText>
+              <w:instrText xml:space="preserve"> PAGEREF _Toc181373824 \h </w:instrText>
             </w:r>
             <w:r>
               <w:rPr>
@@ -273,7 +273,7 @@
               <w:lang w:eastAsia="sk-SK"/>
             </w:rPr>
           </w:pPr>
-          <w:hyperlink w:anchor="_Toc181203859" w:history="1">
+          <w:hyperlink w:anchor="_Toc181373825" w:history="1">
             <w:r>
               <w:rPr>
                 <w:rStyle w:val="Hypertextovprepojenie"/>
@@ -300,7 +300,7 @@
                 <w:noProof/>
                 <w:webHidden/>
               </w:rPr>
-              <w:instrText xml:space="preserve"> PAGEREF _Toc181203859 \h </w:instrText>
+              <w:instrText xml:space="preserve"> PAGEREF _Toc181373825 \h </w:instrText>
             </w:r>
             <w:r>
               <w:rPr>
@@ -320,7 +320,7 @@
                 <w:noProof/>
                 <w:webHidden/>
               </w:rPr>
-              <w:t>4</w:t>
+              <w:t>3</w:t>
             </w:r>
             <w:r>
               <w:rPr>
@@ -345,7 +345,7 @@
               <w:lang w:eastAsia="sk-SK"/>
             </w:rPr>
           </w:pPr>
-          <w:hyperlink w:anchor="_Toc181203860" w:history="1">
+          <w:hyperlink w:anchor="_Toc181373826" w:history="1">
             <w:r>
               <w:rPr>
                 <w:rStyle w:val="Hypertextovprepojenie"/>
@@ -372,7 +372,7 @@
                 <w:noProof/>
                 <w:webHidden/>
               </w:rPr>
-              <w:instrText xml:space="preserve"> PAGEREF _Toc181203860 \h </w:instrText>
+              <w:instrText xml:space="preserve"> PAGEREF _Toc181373826 \h </w:instrText>
             </w:r>
             <w:r>
               <w:rPr>
@@ -392,7 +392,7 @@
                 <w:noProof/>
                 <w:webHidden/>
               </w:rPr>
-              <w:t>4</w:t>
+              <w:t>3</w:t>
             </w:r>
             <w:r>
               <w:rPr>
@@ -417,7 +417,7 @@
               <w:lang w:eastAsia="sk-SK"/>
             </w:rPr>
           </w:pPr>
-          <w:hyperlink w:anchor="_Toc181203861" w:history="1">
+          <w:hyperlink w:anchor="_Toc181373827" w:history="1">
             <w:r>
               <w:rPr>
                 <w:rStyle w:val="Hypertextovprepojenie"/>
@@ -444,7 +444,7 @@
                 <w:noProof/>
                 <w:webHidden/>
               </w:rPr>
-              <w:instrText xml:space="preserve"> PAGEREF _Toc181203861 \h </w:instrText>
+              <w:instrText xml:space="preserve"> PAGEREF _Toc181373827 \h </w:instrText>
             </w:r>
             <w:r>
               <w:rPr>
@@ -489,13 +489,13 @@
               <w:lang w:eastAsia="sk-SK"/>
             </w:rPr>
           </w:pPr>
-          <w:hyperlink w:anchor="_Toc181203862" w:history="1">
+          <w:hyperlink w:anchor="_Toc181373828" w:history="1">
             <w:r>
               <w:rPr>
                 <w:rStyle w:val="Hypertextovprepojenie"/>
                 <w:noProof/>
               </w:rPr>
-              <w:t>Výpočtová zložitosť jednotlivých operácií</w:t>
+              <w:t>Výpočtová zložitosť operácií</w:t>
             </w:r>
             <w:r>
               <w:rPr>
@@ -516,7 +516,7 @@
                 <w:noProof/>
                 <w:webHidden/>
               </w:rPr>
-              <w:instrText xml:space="preserve"> PAGEREF _Toc181203862 \h </w:instrText>
+              <w:instrText xml:space="preserve"> PAGEREF _Toc181373828 \h </w:instrText>
             </w:r>
             <w:r>
               <w:rPr>
@@ -536,7 +536,7 @@
                 <w:noProof/>
                 <w:webHidden/>
               </w:rPr>
-              <w:t>5</w:t>
+              <w:t>4</w:t>
             </w:r>
             <w:r>
               <w:rPr>
@@ -561,7 +561,7 @@
               <w:lang w:eastAsia="sk-SK"/>
             </w:rPr>
           </w:pPr>
-          <w:hyperlink w:anchor="_Toc181203863" w:history="1">
+          <w:hyperlink w:anchor="_Toc181373829" w:history="1">
             <w:r>
               <w:rPr>
                 <w:rStyle w:val="Hypertextovprepojenie"/>
@@ -588,7 +588,7 @@
                 <w:noProof/>
                 <w:webHidden/>
               </w:rPr>
-              <w:instrText xml:space="preserve"> PAGEREF _Toc181203863 \h </w:instrText>
+              <w:instrText xml:space="preserve"> PAGEREF _Toc181373829 \h </w:instrText>
             </w:r>
             <w:r>
               <w:rPr>
@@ -608,7 +608,7 @@
                 <w:noProof/>
                 <w:webHidden/>
               </w:rPr>
-              <w:t>6</w:t>
+              <w:t>4</w:t>
             </w:r>
             <w:r>
               <w:rPr>
@@ -633,7 +633,7 @@
               <w:lang w:eastAsia="sk-SK"/>
             </w:rPr>
           </w:pPr>
-          <w:hyperlink w:anchor="_Toc181203864" w:history="1">
+          <w:hyperlink w:anchor="_Toc181373830" w:history="1">
             <w:r>
               <w:rPr>
                 <w:rStyle w:val="Hypertextovprepojenie"/>
@@ -660,7 +660,7 @@
                 <w:noProof/>
                 <w:webHidden/>
               </w:rPr>
-              <w:instrText xml:space="preserve"> PAGEREF _Toc181203864 \h </w:instrText>
+              <w:instrText xml:space="preserve"> PAGEREF _Toc181373830 \h </w:instrText>
             </w:r>
             <w:r>
               <w:rPr>
@@ -680,7 +680,7 @@
                 <w:noProof/>
                 <w:webHidden/>
               </w:rPr>
-              <w:t>6</w:t>
+              <w:t>5</w:t>
             </w:r>
             <w:r>
               <w:rPr>
@@ -705,7 +705,7 @@
               <w:lang w:eastAsia="sk-SK"/>
             </w:rPr>
           </w:pPr>
-          <w:hyperlink w:anchor="_Toc181203865" w:history="1">
+          <w:hyperlink w:anchor="_Toc181373831" w:history="1">
             <w:r>
               <w:rPr>
                 <w:rStyle w:val="Hypertextovprepojenie"/>
@@ -732,7 +732,7 @@
                 <w:noProof/>
                 <w:webHidden/>
               </w:rPr>
-              <w:instrText xml:space="preserve"> PAGEREF _Toc181203865 \h </w:instrText>
+              <w:instrText xml:space="preserve"> PAGEREF _Toc181373831 \h </w:instrText>
             </w:r>
             <w:r>
               <w:rPr>
@@ -777,13 +777,13 @@
               <w:lang w:eastAsia="sk-SK"/>
             </w:rPr>
           </w:pPr>
-          <w:hyperlink w:anchor="_Toc181203866" w:history="1">
+          <w:hyperlink w:anchor="_Toc181373832" w:history="1">
             <w:r>
               <w:rPr>
                 <w:rStyle w:val="Hypertextovprepojenie"/>
                 <w:noProof/>
               </w:rPr>
-              <w:t>Návrh riešenia práce so súbormi</w:t>
+              <w:t>Opis implementácie operácií</w:t>
             </w:r>
             <w:r>
               <w:rPr>
@@ -804,7 +804,7 @@
                 <w:noProof/>
                 <w:webHidden/>
               </w:rPr>
-              <w:instrText xml:space="preserve"> PAGEREF _Toc181203866 \h </w:instrText>
+              <w:instrText xml:space="preserve"> PAGEREF _Toc181373832 \h </w:instrText>
             </w:r>
             <w:r>
               <w:rPr>
@@ -842,15 +842,379 @@
               <w:tab w:val="right" w:leader="dot" w:pos="9062"/>
             </w:tabs>
             <w:rPr>
+              <w:rFonts w:eastAsiaTheme="minorEastAsia"/>
               <w:noProof/>
+              <w:sz w:val="24"/>
+              <w:szCs w:val="24"/>
+              <w:lang w:eastAsia="sk-SK"/>
             </w:rPr>
           </w:pPr>
-          <w:hyperlink w:anchor="_Toc181203867" w:history="1">
+          <w:hyperlink w:anchor="_Toc181373833" w:history="1">
             <w:r>
               <w:rPr>
                 <w:rStyle w:val="Hypertextovprepojenie"/>
                 <w:noProof/>
               </w:rPr>
+              <w:t>Hľadanie</w:t>
+            </w:r>
+            <w:r>
+              <w:rPr>
+                <w:noProof/>
+                <w:webHidden/>
+              </w:rPr>
+              <w:tab/>
+            </w:r>
+            <w:r>
+              <w:rPr>
+                <w:noProof/>
+                <w:webHidden/>
+              </w:rPr>
+              <w:fldChar w:fldCharType="begin"/>
+            </w:r>
+            <w:r>
+              <w:rPr>
+                <w:noProof/>
+                <w:webHidden/>
+              </w:rPr>
+              <w:instrText xml:space="preserve"> PAGEREF _Toc181373833 \h </w:instrText>
+            </w:r>
+            <w:r>
+              <w:rPr>
+                <w:noProof/>
+                <w:webHidden/>
+              </w:rPr>
+            </w:r>
+            <w:r>
+              <w:rPr>
+                <w:noProof/>
+                <w:webHidden/>
+              </w:rPr>
+              <w:fldChar w:fldCharType="separate"/>
+            </w:r>
+            <w:r>
+              <w:rPr>
+                <w:noProof/>
+                <w:webHidden/>
+              </w:rPr>
+              <w:t>6</w:t>
+            </w:r>
+            <w:r>
+              <w:rPr>
+                <w:noProof/>
+                <w:webHidden/>
+              </w:rPr>
+              <w:fldChar w:fldCharType="end"/>
+            </w:r>
+          </w:hyperlink>
+        </w:p>
+        <w:p>
+          <w:pPr>
+            <w:pStyle w:val="Obsah3"/>
+            <w:tabs>
+              <w:tab w:val="right" w:leader="dot" w:pos="9062"/>
+            </w:tabs>
+            <w:rPr>
+              <w:rFonts w:eastAsiaTheme="minorEastAsia"/>
+              <w:noProof/>
+              <w:sz w:val="24"/>
+              <w:szCs w:val="24"/>
+              <w:lang w:eastAsia="sk-SK"/>
+            </w:rPr>
+          </w:pPr>
+          <w:hyperlink w:anchor="_Toc181373834" w:history="1">
+            <w:r>
+              <w:rPr>
+                <w:rStyle w:val="Hypertextovprepojenie"/>
+                <w:noProof/>
+              </w:rPr>
+              <w:t>Vkladanie</w:t>
+            </w:r>
+            <w:r>
+              <w:rPr>
+                <w:noProof/>
+                <w:webHidden/>
+              </w:rPr>
+              <w:tab/>
+            </w:r>
+            <w:r>
+              <w:rPr>
+                <w:noProof/>
+                <w:webHidden/>
+              </w:rPr>
+              <w:fldChar w:fldCharType="begin"/>
+            </w:r>
+            <w:r>
+              <w:rPr>
+                <w:noProof/>
+                <w:webHidden/>
+              </w:rPr>
+              <w:instrText xml:space="preserve"> PAGEREF _Toc181373834 \h </w:instrText>
+            </w:r>
+            <w:r>
+              <w:rPr>
+                <w:noProof/>
+                <w:webHidden/>
+              </w:rPr>
+            </w:r>
+            <w:r>
+              <w:rPr>
+                <w:noProof/>
+                <w:webHidden/>
+              </w:rPr>
+              <w:fldChar w:fldCharType="separate"/>
+            </w:r>
+            <w:r>
+              <w:rPr>
+                <w:noProof/>
+                <w:webHidden/>
+              </w:rPr>
+              <w:t>6</w:t>
+            </w:r>
+            <w:r>
+              <w:rPr>
+                <w:noProof/>
+                <w:webHidden/>
+              </w:rPr>
+              <w:fldChar w:fldCharType="end"/>
+            </w:r>
+          </w:hyperlink>
+        </w:p>
+        <w:p>
+          <w:pPr>
+            <w:pStyle w:val="Obsah3"/>
+            <w:tabs>
+              <w:tab w:val="right" w:leader="dot" w:pos="9062"/>
+            </w:tabs>
+            <w:rPr>
+              <w:rFonts w:eastAsiaTheme="minorEastAsia"/>
+              <w:noProof/>
+              <w:sz w:val="24"/>
+              <w:szCs w:val="24"/>
+              <w:lang w:eastAsia="sk-SK"/>
+            </w:rPr>
+          </w:pPr>
+          <w:hyperlink w:anchor="_Toc181373835" w:history="1">
+            <w:r>
+              <w:rPr>
+                <w:rStyle w:val="Hypertextovprepojenie"/>
+                <w:noProof/>
+              </w:rPr>
+              <w:t>Update</w:t>
+            </w:r>
+            <w:r>
+              <w:rPr>
+                <w:noProof/>
+                <w:webHidden/>
+              </w:rPr>
+              <w:tab/>
+            </w:r>
+            <w:r>
+              <w:rPr>
+                <w:noProof/>
+                <w:webHidden/>
+              </w:rPr>
+              <w:fldChar w:fldCharType="begin"/>
+            </w:r>
+            <w:r>
+              <w:rPr>
+                <w:noProof/>
+                <w:webHidden/>
+              </w:rPr>
+              <w:instrText xml:space="preserve"> PAGEREF _Toc181373835 \h </w:instrText>
+            </w:r>
+            <w:r>
+              <w:rPr>
+                <w:noProof/>
+                <w:webHidden/>
+              </w:rPr>
+            </w:r>
+            <w:r>
+              <w:rPr>
+                <w:noProof/>
+                <w:webHidden/>
+              </w:rPr>
+              <w:fldChar w:fldCharType="separate"/>
+            </w:r>
+            <w:r>
+              <w:rPr>
+                <w:noProof/>
+                <w:webHidden/>
+              </w:rPr>
+              <w:t>6</w:t>
+            </w:r>
+            <w:r>
+              <w:rPr>
+                <w:noProof/>
+                <w:webHidden/>
+              </w:rPr>
+              <w:fldChar w:fldCharType="end"/>
+            </w:r>
+          </w:hyperlink>
+        </w:p>
+        <w:p>
+          <w:pPr>
+            <w:pStyle w:val="Obsah3"/>
+            <w:tabs>
+              <w:tab w:val="right" w:leader="dot" w:pos="9062"/>
+            </w:tabs>
+            <w:rPr>
+              <w:rFonts w:eastAsiaTheme="minorEastAsia"/>
+              <w:noProof/>
+              <w:sz w:val="24"/>
+              <w:szCs w:val="24"/>
+              <w:lang w:eastAsia="sk-SK"/>
+            </w:rPr>
+          </w:pPr>
+          <w:hyperlink w:anchor="_Toc181373836" w:history="1">
+            <w:r>
+              <w:rPr>
+                <w:rStyle w:val="Hypertextovprepojenie"/>
+                <w:noProof/>
+              </w:rPr>
+              <w:t>Mazanie</w:t>
+            </w:r>
+            <w:r>
+              <w:rPr>
+                <w:noProof/>
+                <w:webHidden/>
+              </w:rPr>
+              <w:tab/>
+            </w:r>
+            <w:r>
+              <w:rPr>
+                <w:noProof/>
+                <w:webHidden/>
+              </w:rPr>
+              <w:fldChar w:fldCharType="begin"/>
+            </w:r>
+            <w:r>
+              <w:rPr>
+                <w:noProof/>
+                <w:webHidden/>
+              </w:rPr>
+              <w:instrText xml:space="preserve"> PAGEREF _Toc181373836 \h </w:instrText>
+            </w:r>
+            <w:r>
+              <w:rPr>
+                <w:noProof/>
+                <w:webHidden/>
+              </w:rPr>
+            </w:r>
+            <w:r>
+              <w:rPr>
+                <w:noProof/>
+                <w:webHidden/>
+              </w:rPr>
+              <w:fldChar w:fldCharType="separate"/>
+            </w:r>
+            <w:r>
+              <w:rPr>
+                <w:noProof/>
+                <w:webHidden/>
+              </w:rPr>
+              <w:t>6</w:t>
+            </w:r>
+            <w:r>
+              <w:rPr>
+                <w:noProof/>
+                <w:webHidden/>
+              </w:rPr>
+              <w:fldChar w:fldCharType="end"/>
+            </w:r>
+          </w:hyperlink>
+        </w:p>
+        <w:p>
+          <w:pPr>
+            <w:pStyle w:val="Obsah2"/>
+            <w:tabs>
+              <w:tab w:val="right" w:leader="dot" w:pos="9062"/>
+            </w:tabs>
+            <w:rPr>
+              <w:rFonts w:eastAsiaTheme="minorEastAsia"/>
+              <w:noProof/>
+              <w:sz w:val="24"/>
+              <w:szCs w:val="24"/>
+              <w:lang w:eastAsia="sk-SK"/>
+            </w:rPr>
+          </w:pPr>
+          <w:hyperlink w:anchor="_Toc181373837" w:history="1">
+            <w:r>
+              <w:rPr>
+                <w:rStyle w:val="Hypertextovprepojenie"/>
+                <w:noProof/>
+              </w:rPr>
+              <w:t>Návrh riešenia práce so súbormi</w:t>
+            </w:r>
+            <w:r>
+              <w:rPr>
+                <w:noProof/>
+                <w:webHidden/>
+              </w:rPr>
+              <w:tab/>
+            </w:r>
+            <w:r>
+              <w:rPr>
+                <w:noProof/>
+                <w:webHidden/>
+              </w:rPr>
+              <w:fldChar w:fldCharType="begin"/>
+            </w:r>
+            <w:r>
+              <w:rPr>
+                <w:noProof/>
+                <w:webHidden/>
+              </w:rPr>
+              <w:instrText xml:space="preserve"> PAGEREF _Toc181373837 \h </w:instrText>
+            </w:r>
+            <w:r>
+              <w:rPr>
+                <w:noProof/>
+                <w:webHidden/>
+              </w:rPr>
+            </w:r>
+            <w:r>
+              <w:rPr>
+                <w:noProof/>
+                <w:webHidden/>
+              </w:rPr>
+              <w:fldChar w:fldCharType="separate"/>
+            </w:r>
+            <w:r>
+              <w:rPr>
+                <w:noProof/>
+                <w:webHidden/>
+              </w:rPr>
+              <w:t>9</w:t>
+            </w:r>
+            <w:r>
+              <w:rPr>
+                <w:noProof/>
+                <w:webHidden/>
+              </w:rPr>
+              <w:fldChar w:fldCharType="end"/>
+            </w:r>
+          </w:hyperlink>
+        </w:p>
+        <w:p>
+          <w:pPr>
+            <w:pStyle w:val="Obsah3"/>
+            <w:tabs>
+              <w:tab w:val="right" w:leader="dot" w:pos="9062"/>
+            </w:tabs>
+            <w:rPr>
+              <w:rFonts w:eastAsiaTheme="minorEastAsia"/>
+              <w:noProof/>
+              <w:sz w:val="24"/>
+              <w:szCs w:val="24"/>
+              <w:lang w:eastAsia="sk-SK"/>
+            </w:rPr>
+          </w:pPr>
+          <w:hyperlink w:anchor="_Toc181373838" w:history="1">
+            <w:r>
+              <w:rPr>
+                <w:rStyle w:val="Hypertextovprepojenie"/>
+                <w:noProof/>
+              </w:rPr>
               <w:t>Ukážka uloženého súboru z aplikácie</w:t>
             </w:r>
             <w:r>
@@ -872,7 +1236,7 @@
                 <w:noProof/>
                 <w:webHidden/>
               </w:rPr>
-              <w:instrText xml:space="preserve"> PAGEREF _Toc181203867 \h </w:instrText>
+              <w:instrText xml:space="preserve"> PAGEREF _Toc181373838 \h </w:instrText>
             </w:r>
             <w:r>
               <w:rPr>
@@ -892,7 +1256,7 @@
                 <w:noProof/>
                 <w:webHidden/>
               </w:rPr>
-              <w:t>6</w:t>
+              <w:t>10</w:t>
             </w:r>
             <w:r>
               <w:rPr>
@@ -931,7 +1295,7 @@
       <w:pPr>
         <w:pStyle w:val="Nadpis1"/>
       </w:pPr>
-      <w:bookmarkStart w:id="0" w:name="_Toc181203858"/>
+      <w:bookmarkStart w:id="0" w:name="_Toc181373824"/>
       <w:r>
         <w:lastRenderedPageBreak/>
         <w:t>Popis semestrálnej práce</w:t>
@@ -1122,7 +1486,7 @@
       <w:pPr>
         <w:pStyle w:val="Nadpis1"/>
       </w:pPr>
-      <w:bookmarkStart w:id="1" w:name="_Toc181203859"/>
+      <w:bookmarkStart w:id="1" w:name="_Toc181373825"/>
       <w:r>
         <w:t>Dátová štruktúra</w:t>
       </w:r>
@@ -1179,7 +1543,7 @@
       <w:pPr>
         <w:pStyle w:val="Nadpis2"/>
       </w:pPr>
-      <w:bookmarkStart w:id="2" w:name="_Toc181203860"/>
+      <w:bookmarkStart w:id="2" w:name="_Toc181373826"/>
       <w:r>
         <w:t>Nákres dátovej štruktúry</w:t>
       </w:r>
@@ -1575,7 +1939,7 @@
       <w:pPr>
         <w:pStyle w:val="Nadpis2"/>
       </w:pPr>
-      <w:bookmarkStart w:id="3" w:name="_Toc181203861"/>
+      <w:bookmarkStart w:id="3" w:name="_Toc181373827"/>
       <w:r>
         <w:t>Priemerné časové zložitosti</w:t>
       </w:r>
@@ -2076,10 +2440,11 @@
       <w:pPr>
         <w:pStyle w:val="Nadpis2"/>
       </w:pPr>
-      <w:bookmarkStart w:id="4" w:name="_Toc181203863"/>
+      <w:bookmarkStart w:id="4" w:name="_Toc181373828"/>
       <w:r>
         <w:t>Výpočtová zložitosť operácií</w:t>
       </w:r>
+      <w:bookmarkEnd w:id="4"/>
     </w:p>
     <w:tbl>
       <w:tblPr>
@@ -2927,10 +3292,11 @@
       <w:pPr>
         <w:pStyle w:val="Nadpis1"/>
       </w:pPr>
+      <w:bookmarkStart w:id="5" w:name="_Toc181373829"/>
       <w:r>
         <w:t>Architektúra práce</w:t>
       </w:r>
-      <w:bookmarkEnd w:id="4"/>
+      <w:bookmarkEnd w:id="5"/>
     </w:p>
     <w:p>
       <w:r>
@@ -3079,11 +3445,11 @@
       <w:pPr>
         <w:pStyle w:val="Nadpis2"/>
       </w:pPr>
-      <w:bookmarkStart w:id="5" w:name="_Toc181203864"/>
+      <w:bookmarkStart w:id="6" w:name="_Toc181373830"/>
       <w:r>
         <w:t>UML diagram tried modulu DataStructures</w:t>
       </w:r>
-      <w:bookmarkEnd w:id="5"/>
+      <w:bookmarkEnd w:id="6"/>
     </w:p>
     <w:p>
       <w:r>
@@ -3091,7 +3457,7 @@
           <w:noProof/>
         </w:rPr>
         <w:drawing>
-          <wp:inline distT="0" distB="0" distL="0" distR="0" wp14:anchorId="39F7E7EF" wp14:editId="6E6EEB2D">
+          <wp:inline distT="0" distB="0" distL="0" distR="0" wp14:anchorId="39F7E7EF" wp14:editId="79DDF895">
             <wp:extent cx="5760720" cy="4047490"/>
             <wp:effectExtent l="0" t="0" r="0" b="0"/>
             <wp:docPr id="652496352" name="Obrázok 2" descr="Obrázok, na ktorom je text, snímka obrazovky, písmo, diagram&#10;&#10;Automaticky generovaný popis"/>
@@ -3151,27 +3517,19 @@
         <w:t xml:space="preserve"> Kľúče, ktoré sa vkladajú do stromu musia mať naimplementované rozhranie IComparable. </w:t>
       </w:r>
       <w:r>
-        <w:t xml:space="preserve">Do stromu vkladáme v tejto práci objekty GeoObjekt, Parcela, Nehnutelnost. Tie majú ako kľúč objekt </w:t>
-      </w:r>
-      <w:proofErr w:type="spellStart"/>
-      <w:r>
-        <w:t>GpsPos</w:t>
-      </w:r>
-      <w:proofErr w:type="spellEnd"/>
-      <w:r>
-        <w:t>.</w:t>
+        <w:t>Do stromu vkladáme v tejto práci objekty GeoObjekt, Parcela, Nehnutelnost. Tie majú ako kľúč objekt GpsPos.</w:t>
       </w:r>
     </w:p>
     <w:p>
       <w:pPr>
         <w:pStyle w:val="Nadpis2"/>
       </w:pPr>
-      <w:bookmarkStart w:id="6" w:name="_Toc181203865"/>
+      <w:bookmarkStart w:id="7" w:name="_Toc181373831"/>
       <w:r>
         <w:lastRenderedPageBreak/>
         <w:t>UML diagram tried modulu GeoLib</w:t>
       </w:r>
-      <w:bookmarkEnd w:id="6"/>
+      <w:bookmarkEnd w:id="7"/>
     </w:p>
     <w:p>
       <w:r>
@@ -3237,109 +3595,507 @@
       <w:pPr>
         <w:pStyle w:val="Nadpis2"/>
       </w:pPr>
-      <w:bookmarkStart w:id="7" w:name="_Toc181203866"/>
+      <w:bookmarkStart w:id="8" w:name="_Toc181373832"/>
       <w:r>
         <w:t>Opis implementácie operácií</w:t>
       </w:r>
-    </w:p>
-    <w:p>
-      <w:r>
-        <w:t>Mazanie</w:t>
-      </w:r>
-    </w:p>
-    <w:p>
-      <w:r>
-        <w:t>Vkladanie</w:t>
-      </w:r>
-    </w:p>
-    <w:p>
+      <w:bookmarkEnd w:id="8"/>
+    </w:p>
+    <w:p>
+      <w:pPr>
+        <w:pStyle w:val="Nadpis3"/>
+      </w:pPr>
+      <w:bookmarkStart w:id="9" w:name="_Toc181373833"/>
       <w:r>
         <w:t>Hľadanie</w:t>
       </w:r>
-    </w:p>
-    <w:p>
-      <w:r>
-        <w:t>Update</w:t>
-      </w:r>
-    </w:p>
-    <w:p>
-      <w:pPr>
-        <w:pStyle w:val="Nadpis2"/>
-      </w:pPr>
-      <w:r>
-        <w:t>Návrh riešenia práce so súbormi</w:t>
-      </w:r>
-      <w:bookmarkEnd w:id="7"/>
-    </w:p>
-    <w:p>
-      <w:r>
-        <w:t>Pre zabezpečenie uchovania dát bolo potrebné navrhnúť a implementovať vlastné ukladanie a znovu načítanie dát z</w:t>
-      </w:r>
-      <w:r>
-        <w:t xml:space="preserve"> a </w:t>
-      </w:r>
-      <w:r>
-        <w:t>do</w:t>
-      </w:r>
-      <w:r>
-        <w:t xml:space="preserve"> aplikácie. Nakoľko sa nám jedná o čo </w:t>
+      <w:bookmarkEnd w:id="9"/>
+    </w:p>
+    <w:p>
+      <w:r>
+        <w:t xml:space="preserve">Vstupom je </w:t>
       </w:r>
       <w:r>
         <w:rPr>
           <w:b/>
           <w:bCs/>
         </w:rPr>
-        <w:t>najmenšiu</w:t>
-      </w:r>
-      <w:r>
-        <w:t xml:space="preserve"> </w:t>
+        <w:t>kľúč</w:t>
+      </w:r>
+      <w:r>
+        <w:t xml:space="preserve">, ktorý chceme vyhľadať. </w:t>
+      </w:r>
+      <w:r>
+        <w:t>Hľadanie prebieha rovnako ako v</w:t>
+      </w:r>
+      <w:r>
+        <w:t xml:space="preserve">o </w:t>
+      </w:r>
+      <w:r>
+        <w:t>vyhľadávacom strome. Používa sa komparátor, vďaka ktorému vieme, kam nasledovať v prehliadke vrcholov. V prípade, že sa v strome nachádza viac prvkov s rovnakým kľúčom, vrátia sa všetky prvky.</w:t>
+      </w:r>
+    </w:p>
+    <w:p>
+      <w:pPr>
+        <w:pStyle w:val="Nadpis3"/>
+      </w:pPr>
+      <w:bookmarkStart w:id="10" w:name="_Toc181373834"/>
+      <w:r>
+        <w:t>Vkladanie</w:t>
+      </w:r>
+      <w:bookmarkEnd w:id="10"/>
+    </w:p>
+    <w:p>
+      <w:r>
+        <w:t xml:space="preserve">Vstupom je </w:t>
       </w:r>
       <w:r>
         <w:rPr>
           <w:b/>
           <w:bCs/>
         </w:rPr>
-        <w:t>veľkosť</w:t>
-      </w:r>
-      <w:r>
-        <w:t xml:space="preserve"> súboru, je nutné, aby sa ukladali len potrebné dáta bez akýchkoľvek </w:t>
-      </w:r>
-      <w:r>
-        <w:t>zbytočn</w:t>
-      </w:r>
-      <w:r>
-        <w:t>ostí</w:t>
-      </w:r>
-      <w:r>
-        <w:t>.</w:t>
-      </w:r>
-      <w:r>
-        <w:t xml:space="preserve"> </w:t>
-      </w:r>
-    </w:p>
-    <w:p>
-      <w:r>
-        <w:t xml:space="preserve">Preto sa z aplikácie ukladajú všetky nehnuteľnosti a parcely do </w:t>
+        <w:t>kľúč</w:t>
+      </w:r>
+      <w:r>
+        <w:t xml:space="preserve"> a </w:t>
       </w:r>
       <w:r>
         <w:rPr>
           <w:b/>
           <w:bCs/>
         </w:rPr>
-        <w:t>jed</w:t>
+        <w:t>dáta</w:t>
+      </w:r>
+      <w:r>
+        <w:t xml:space="preserve">, ktoré spolu </w:t>
+      </w:r>
+      <w:r>
+        <w:t xml:space="preserve">reprezentujú </w:t>
+      </w:r>
+      <w:r>
+        <w:t xml:space="preserve">konkrétny </w:t>
+      </w:r>
+      <w:r>
+        <w:t>vrchol stromu. Ak ešte strom neobsahuje koreň, nový prvok sa vloží ako koreň. Ak však strom už koreň obsahuje je potrebné nájsť jeho správne miesto a popri tom dodržať pravidlá vyhľadávacieho stromu</w:t>
+      </w:r>
+      <w:r>
+        <w:t>, teda ako pokračovať v prehliadke stromu – pomocou komparátora.</w:t>
+      </w:r>
+      <w:r>
+        <w:t xml:space="preserve"> V prípade, že sa vkladá duplicitný kľúč, uloží sa </w:t>
       </w:r>
       <w:r>
         <w:rPr>
           <w:b/>
           <w:bCs/>
         </w:rPr>
-        <w:t>i</w:t>
+        <w:t>doľava</w:t>
+      </w:r>
+      <w:r>
+        <w:t>.</w:t>
+      </w:r>
+    </w:p>
+    <w:p>
+      <w:pPr>
+        <w:pStyle w:val="Nadpis3"/>
+      </w:pPr>
+      <w:bookmarkStart w:id="11" w:name="_Toc181373835"/>
+      <w:r>
+        <w:t>Update</w:t>
+      </w:r>
+      <w:bookmarkEnd w:id="11"/>
+    </w:p>
+    <w:p>
+      <w:r>
+        <w:t xml:space="preserve">Táto operácia sa vykonáva o úroveň vyššie, v module KatSys a to nasledovným spôsobom. Ak sa v rozhraní </w:t>
       </w:r>
       <w:r>
         <w:rPr>
           <w:b/>
           <w:bCs/>
         </w:rPr>
+        <w:t>nezmení</w:t>
+      </w:r>
+      <w:r>
+        <w:t xml:space="preserve"> </w:t>
+      </w:r>
+      <w:r>
+        <w:rPr>
+          <w:b/>
+          <w:bCs/>
+        </w:rPr>
+        <w:t>kľúčový</w:t>
+      </w:r>
+      <w:r>
+        <w:t xml:space="preserve"> atribút, tak sa jednoducho </w:t>
+      </w:r>
+      <w:r>
+        <w:rPr>
+          <w:b/>
+          <w:bCs/>
+        </w:rPr>
+        <w:t>prepíšu</w:t>
+      </w:r>
+      <w:r>
+        <w:t xml:space="preserve"> zmenené dáta na nové. Ak sa však zmenili kľúčové atribúty (v našom prípade GPS), tak je nutné daný prvok zo stromu </w:t>
+      </w:r>
+      <w:r>
+        <w:rPr>
+          <w:b/>
+          <w:bCs/>
+        </w:rPr>
+        <w:t>vyhodiť</w:t>
+      </w:r>
+      <w:r>
+        <w:t xml:space="preserve"> a následne </w:t>
+      </w:r>
+      <w:r>
+        <w:rPr>
+          <w:b/>
+          <w:bCs/>
+        </w:rPr>
+        <w:t>vložiť</w:t>
+      </w:r>
+      <w:r>
+        <w:t xml:space="preserve"> s novými údajmi.</w:t>
+      </w:r>
+    </w:p>
+    <w:p>
+      <w:pPr>
+        <w:pStyle w:val="Nadpis3"/>
+      </w:pPr>
+      <w:bookmarkStart w:id="12" w:name="_Toc181373836"/>
+      <w:r>
+        <w:t>Mazanie</w:t>
+      </w:r>
+      <w:bookmarkEnd w:id="12"/>
+    </w:p>
+    <w:p>
+      <w:r>
+        <w:t xml:space="preserve">Vstupom je </w:t>
+      </w:r>
+      <w:r>
+        <w:rPr>
+          <w:b/>
+          <w:bCs/>
+        </w:rPr>
+        <w:t>kľúč</w:t>
+      </w:r>
+      <w:r>
+        <w:t xml:space="preserve"> a </w:t>
+      </w:r>
+      <w:r>
+        <w:rPr>
+          <w:b/>
+          <w:bCs/>
+        </w:rPr>
+        <w:t>dáta</w:t>
+      </w:r>
+      <w:r>
+        <w:t xml:space="preserve">, ktoré </w:t>
+      </w:r>
+      <w:r>
+        <w:rPr>
+          <w:b/>
+          <w:bCs/>
+        </w:rPr>
+        <w:t>jednoznačne</w:t>
+      </w:r>
+      <w:r>
+        <w:t xml:space="preserve"> reprezentujú konkrétny prvok v strome. </w:t>
+      </w:r>
+      <w:r>
+        <w:t>Nájdeme daný prvok.</w:t>
+      </w:r>
+    </w:p>
+    <w:bookmarkStart w:id="13" w:name="_MON_1791985991"/>
+    <w:bookmarkEnd w:id="13"/>
+    <w:p>
+      <w:r>
+        <w:object w:dxaOrig="9072" w:dyaOrig="1060" w14:anchorId="5BFB65E3">
+          <v:shapetype id="_x0000_t75" coordsize="21600,21600" o:spt="75" o:preferrelative="t" path="m@4@5l@4@11@9@11@9@5xe" filled="f" stroked="f">
+            <v:stroke joinstyle="miter"/>
+            <v:formulas>
+              <v:f eqn="if lineDrawn pixelLineWidth 0"/>
+              <v:f eqn="sum @0 1 0"/>
+              <v:f eqn="sum 0 0 @1"/>
+              <v:f eqn="prod @2 1 2"/>
+              <v:f eqn="prod @3 21600 pixelWidth"/>
+              <v:f eqn="prod @3 21600 pixelHeight"/>
+              <v:f eqn="sum @0 0 1"/>
+              <v:f eqn="prod @6 1 2"/>
+              <v:f eqn="prod @7 21600 pixelWidth"/>
+              <v:f eqn="sum @8 21600 0"/>
+              <v:f eqn="prod @7 21600 pixelHeight"/>
+              <v:f eqn="sum @10 21600 0"/>
+            </v:formulas>
+            <v:path o:extrusionok="f" gradientshapeok="t" o:connecttype="rect"/>
+            <o:lock v:ext="edit" aspectratio="t"/>
+          </v:shapetype>
+          <v:shape id="_x0000_i1047" type="#_x0000_t75" style="width:453.75pt;height:53.1pt" o:ole="">
+            <v:imagedata r:id="rId13" o:title=""/>
+          </v:shape>
+          <o:OLEObject Type="Embed" ProgID="Word.OpenDocumentText.12" ShapeID="_x0000_i1047" DrawAspect="Content" ObjectID="_1791986603" r:id="rId14"/>
+        </w:object>
+      </w:r>
+    </w:p>
+    <w:p>
+      <w:r>
+        <w:t xml:space="preserve">Mazanie prvku zo stromu prebieha nasledovne. </w:t>
+      </w:r>
+      <w:r>
+        <w:t xml:space="preserve">Ak je prvok </w:t>
+      </w:r>
+      <w:r>
+        <w:rPr>
+          <w:b/>
+          <w:bCs/>
+        </w:rPr>
+        <w:t>listom</w:t>
+      </w:r>
+      <w:r>
+        <w:t xml:space="preserve"> – teda nemá žiadnych synov, jednoducho sa </w:t>
+      </w:r>
+      <w:r>
+        <w:rPr>
+          <w:b/>
+          <w:bCs/>
+        </w:rPr>
+        <w:t>odstráni</w:t>
+      </w:r>
+      <w:r>
+        <w:t xml:space="preserve">. </w:t>
+      </w:r>
+    </w:p>
+    <w:bookmarkStart w:id="14" w:name="_MON_1791986012"/>
+    <w:bookmarkEnd w:id="14"/>
+    <w:p>
+      <w:r>
+        <w:object w:dxaOrig="9072" w:dyaOrig="7036" w14:anchorId="2A34D0A5">
+          <v:shape id="_x0000_i1049" type="#_x0000_t75" style="width:453.75pt;height:351.8pt" o:ole="">
+            <v:imagedata r:id="rId15" o:title=""/>
+          </v:shape>
+          <o:OLEObject Type="Embed" ProgID="Word.OpenDocumentText.12" ShapeID="_x0000_i1049" DrawAspect="Content" ObjectID="_1791986604" r:id="rId16"/>
+        </w:object>
+      </w:r>
+    </w:p>
+    <w:p>
+      <w:r>
+        <w:t xml:space="preserve">Ak však obsahuje aspoň 1 syna musím mu nájsť nasledovníka. Ten sa vyberá nasledovne. </w:t>
+      </w:r>
+      <w:r>
+        <w:t>Vždy sa snažím hľadať nasledovníka najskôr z </w:t>
+      </w:r>
+      <w:r>
+        <w:rPr>
+          <w:b/>
+          <w:bCs/>
+        </w:rPr>
+        <w:t>ľavého</w:t>
+      </w:r>
+      <w:r>
+        <w:t xml:space="preserve"> stromu</w:t>
+      </w:r>
+      <w:r>
+        <w:t>(max)</w:t>
+      </w:r>
+      <w:r>
+        <w:t xml:space="preserve"> – v tomto prípade nemusím sledovať možné duplikáty a teda len jednoducho prvky vymieňam </w:t>
+      </w:r>
+      <w:r>
+        <w:rPr>
+          <w:b/>
+          <w:bCs/>
+        </w:rPr>
+        <w:t>cyklicky</w:t>
+      </w:r>
+      <w:r>
+        <w:t xml:space="preserve">. </w:t>
+      </w:r>
+    </w:p>
+    <w:bookmarkStart w:id="15" w:name="_MON_1791986124"/>
+    <w:bookmarkEnd w:id="15"/>
+    <w:p>
+      <w:r>
+        <w:object w:dxaOrig="9406" w:dyaOrig="9147" w14:anchorId="5EC81519">
+          <v:shape id="_x0000_i1058" type="#_x0000_t75" style="width:470.15pt;height:457.3pt" o:ole="">
+            <v:imagedata r:id="rId17" o:title=""/>
+          </v:shape>
+          <o:OLEObject Type="Embed" ProgID="Word.OpenDocumentText.12" ShapeID="_x0000_i1058" DrawAspect="Content" ObjectID="_1791986605" r:id="rId18"/>
+        </w:object>
+      </w:r>
+    </w:p>
+    <w:p>
+      <w:r>
+        <w:t>Avšak, ak sa nepodarí nájsť nasledovníka v ľavom podstrome</w:t>
+      </w:r>
+      <w:r>
+        <w:t xml:space="preserve"> (syn vľavo neexistuje)</w:t>
+      </w:r>
+      <w:r>
+        <w:t xml:space="preserve">, je nutné prehľadať </w:t>
+      </w:r>
+      <w:r>
+        <w:rPr>
+          <w:b/>
+          <w:bCs/>
+        </w:rPr>
+        <w:t>pravý</w:t>
+      </w:r>
+      <w:r>
+        <w:t xml:space="preserve"> podstrom, v ňom nájsť nasledovníka</w:t>
+      </w:r>
+      <w:r>
+        <w:t>(min)</w:t>
+      </w:r>
+      <w:r>
+        <w:t xml:space="preserve">, ale aj overiť, či sa v ňom </w:t>
+      </w:r>
+      <w:r>
+        <w:rPr>
+          <w:b/>
+          <w:bCs/>
+        </w:rPr>
+        <w:t>nenachádzajú</w:t>
+      </w:r>
+      <w:r>
+        <w:t xml:space="preserve"> </w:t>
+      </w:r>
+      <w:r>
+        <w:rPr>
+          <w:b/>
+          <w:bCs/>
+        </w:rPr>
+        <w:t>duplikáty</w:t>
+      </w:r>
+      <w:r>
+        <w:t xml:space="preserve">. Ak sa nenachádzajú – pokračujem cyklicky – ako v predošlom prípade. Ak však v pravom podstrome sa </w:t>
+      </w:r>
+      <w:r>
+        <w:rPr>
+          <w:b/>
+          <w:bCs/>
+        </w:rPr>
+        <w:t>nachádzajú</w:t>
+      </w:r>
+      <w:r>
+        <w:t xml:space="preserve"> duplikáty podľa kľúča v danej dimenzii, celý pravý podstrom sa zozbiera, </w:t>
+      </w:r>
+      <w:r>
+        <w:rPr>
+          <w:b/>
+          <w:bCs/>
+        </w:rPr>
+        <w:t>vymaže</w:t>
+      </w:r>
+      <w:r>
+        <w:t xml:space="preserve"> a následne opäť </w:t>
+      </w:r>
+      <w:r>
+        <w:rPr>
+          <w:b/>
+          <w:bCs/>
+        </w:rPr>
+        <w:t>vloží</w:t>
+      </w:r>
+      <w:r>
+        <w:t xml:space="preserve"> do stromu – teraz už na správne miesta</w:t>
+      </w:r>
+      <w:r>
+        <w:t xml:space="preserve"> – teda nenastane situácia, že by sme nevedeli pristúpiť k daným duplicitným prvkom.</w:t>
+      </w:r>
+    </w:p>
+    <w:bookmarkStart w:id="16" w:name="_MON_1791986314"/>
+    <w:bookmarkEnd w:id="16"/>
+    <w:p>
+      <w:r>
+        <w:object w:dxaOrig="9072" w:dyaOrig="11219" w14:anchorId="1CA22EBE">
+          <v:shape id="_x0000_i1064" type="#_x0000_t75" style="width:453.75pt;height:561.05pt" o:ole="">
+            <v:imagedata r:id="rId19" o:title=""/>
+          </v:shape>
+          <o:OLEObject Type="Embed" ProgID="Word.OpenDocumentText.12" ShapeID="_x0000_i1064" DrawAspect="Content" ObjectID="_1791986606" r:id="rId20"/>
+        </w:object>
+      </w:r>
+    </w:p>
+    <w:p>
+      <w:pPr>
+        <w:pStyle w:val="Nadpis2"/>
+      </w:pPr>
+      <w:bookmarkStart w:id="17" w:name="_Toc181373837"/>
+      <w:r>
+        <w:t>Návrh riešenia práce so súbormi</w:t>
+      </w:r>
+      <w:bookmarkEnd w:id="17"/>
+    </w:p>
+    <w:p>
+      <w:r>
+        <w:t>Pre zabezpečenie uchovania dát bolo potrebné navrhnúť a implementovať vlastné ukladanie a znovu načítanie dát z</w:t>
+      </w:r>
+      <w:r>
+        <w:t xml:space="preserve"> a </w:t>
+      </w:r>
+      <w:r>
+        <w:t>do</w:t>
+      </w:r>
+      <w:r>
+        <w:t xml:space="preserve"> aplikácie. Nakoľko sa nám jedná o čo </w:t>
+      </w:r>
+      <w:r>
+        <w:rPr>
+          <w:b/>
+          <w:bCs/>
+        </w:rPr>
+        <w:t>najmenšiu</w:t>
+      </w:r>
+      <w:r>
+        <w:t xml:space="preserve"> </w:t>
+      </w:r>
+      <w:r>
+        <w:rPr>
+          <w:b/>
+          <w:bCs/>
+        </w:rPr>
+        <w:t>veľkosť</w:t>
+      </w:r>
+      <w:r>
+        <w:t xml:space="preserve"> súboru, je nutné, aby sa ukladali len potrebné dáta bez akýchkoľvek </w:t>
+      </w:r>
+      <w:r>
+        <w:t>zbytočn</w:t>
+      </w:r>
+      <w:r>
+        <w:t>ostí</w:t>
+      </w:r>
+      <w:r>
+        <w:t>.</w:t>
+      </w:r>
+      <w:r>
+        <w:t xml:space="preserve"> </w:t>
+      </w:r>
+    </w:p>
+    <w:p>
+      <w:r>
+        <w:t xml:space="preserve">Preto sa z aplikácie ukladajú všetky nehnuteľnosti a parcely do </w:t>
+      </w:r>
+      <w:r>
+        <w:rPr>
+          <w:b/>
+          <w:bCs/>
+        </w:rPr>
+        <w:t>jed</w:t>
+      </w:r>
+      <w:r>
+        <w:rPr>
+          <w:b/>
+          <w:bCs/>
+        </w:rPr>
+        <w:t>i</w:t>
+      </w:r>
+      <w:r>
+        <w:rPr>
+          <w:b/>
+          <w:bCs/>
+        </w:rPr>
         <w:t>ného súboru</w:t>
       </w:r>
       <w:r>
@@ -3362,8 +4118,9 @@
       <w:pPr>
         <w:pStyle w:val="Nadpis3"/>
       </w:pPr>
-      <w:bookmarkStart w:id="8" w:name="_Toc181203867"/>
-      <w:r>
+      <w:bookmarkStart w:id="18" w:name="_Toc181373838"/>
+      <w:r>
+        <w:lastRenderedPageBreak/>
         <w:t>Ukážka uloženého súboru z</w:t>
       </w:r>
       <w:r>
@@ -3372,11 +4129,14 @@
       <w:r>
         <w:t>aplikácie</w:t>
       </w:r>
-      <w:bookmarkEnd w:id="8"/>
-    </w:p>
-    <w:p>
-      <w:r>
-        <w:t>Na obrázku nižšie je možné si všimnúť hlavičku súboru</w:t>
+      <w:bookmarkEnd w:id="18"/>
+    </w:p>
+    <w:p>
+      <w:r>
+        <w:t>N</w:t>
+      </w:r>
+      <w:r>
+        <w:t>ižšie je možné si všimnúť hlavičku súboru</w:t>
       </w:r>
       <w:r>
         <w:t xml:space="preserve"> a aj pár ukážkových dát</w:t>
@@ -3384,59 +4144,26 @@
       <w:r>
         <w:t>.</w:t>
       </w:r>
-    </w:p>
-    <w:p>
-      <w:r>
-        <w:rPr>
-          <w:noProof/>
-        </w:rPr>
-        <w:drawing>
-          <wp:inline distT="0" distB="0" distL="0" distR="0" wp14:anchorId="61806A4E" wp14:editId="6FD5DAC4">
-            <wp:extent cx="5760720" cy="784860"/>
-            <wp:effectExtent l="19050" t="19050" r="11430" b="15240"/>
-            <wp:docPr id="804131039" name="Obrázok 1" descr="Obrázok, na ktorom je text, snímka obrazovky, písmo, informácia&#10;&#10;Automaticky generovaný popis"/>
-            <wp:cNvGraphicFramePr>
-              <a:graphicFrameLocks xmlns:a="http://schemas.openxmlformats.org/drawingml/2006/main" noChangeAspect="1"/>
-            </wp:cNvGraphicFramePr>
-            <a:graphic xmlns:a="http://schemas.openxmlformats.org/drawingml/2006/main">
-              <a:graphicData uri="http://schemas.openxmlformats.org/drawingml/2006/picture">
-                <pic:pic xmlns:pic="http://schemas.openxmlformats.org/drawingml/2006/picture">
-                  <pic:nvPicPr>
-                    <pic:cNvPr id="804131039" name="Obrázok 1" descr="Obrázok, na ktorom je text, snímka obrazovky, písmo, informácia&#10;&#10;Automaticky generovaný popis"/>
-                    <pic:cNvPicPr/>
-                  </pic:nvPicPr>
-                  <pic:blipFill>
-                    <a:blip r:embed="rId13"/>
-                    <a:stretch>
-                      <a:fillRect/>
-                    </a:stretch>
-                  </pic:blipFill>
-                  <pic:spPr>
-                    <a:xfrm>
-                      <a:off x="0" y="0"/>
-                      <a:ext cx="5760720" cy="784860"/>
-                    </a:xfrm>
-                    <a:prstGeom prst="rect">
-                      <a:avLst/>
-                    </a:prstGeom>
-                    <a:ln>
-                      <a:solidFill>
-                        <a:schemeClr val="accent1"/>
-                      </a:solidFill>
-                    </a:ln>
-                  </pic:spPr>
-                </pic:pic>
-              </a:graphicData>
-            </a:graphic>
-          </wp:inline>
-        </w:drawing>
-      </w:r>
-      <w:bookmarkStart w:id="9" w:name="_Toc181203862"/>
-      <w:bookmarkEnd w:id="9"/>
-    </w:p>
+      <w:r>
+        <w:t xml:space="preserve"> Čo riadok, to jedna hodnota – buď nehnuteľnosť, alebo parcela.</w:t>
+      </w:r>
+    </w:p>
+    <w:bookmarkStart w:id="19" w:name="_MON_1791986490"/>
+    <w:bookmarkEnd w:id="19"/>
+    <w:p>
+      <w:r>
+        <w:object w:dxaOrig="9072" w:dyaOrig="3827" w14:anchorId="7009F45B">
+          <v:shape id="_x0000_i1067" type="#_x0000_t75" style="width:453.75pt;height:191.4pt" o:ole="">
+            <v:imagedata r:id="rId21" o:title=""/>
+          </v:shape>
+          <o:OLEObject Type="Embed" ProgID="Word.OpenDocumentText.12" ShapeID="_x0000_i1067" DrawAspect="Content" ObjectID="_1791986607" r:id="rId22"/>
+        </w:object>
+      </w:r>
+    </w:p>
+    <w:p/>
     <w:sectPr>
-      <w:headerReference w:type="default" r:id="rId14"/>
-      <w:footerReference w:type="default" r:id="rId15"/>
+      <w:headerReference w:type="default" r:id="rId23"/>
+      <w:footerReference w:type="default" r:id="rId24"/>
       <w:pgSz w:w="11906" w:h="16838"/>
       <w:pgMar w:top="1417" w:right="1417" w:bottom="1417" w:left="1417" w:header="708" w:footer="708" w:gutter="0"/>
       <w:cols w:space="708"/>

</xml_diff>